<commit_message>
Added more stuff to introduction and conclusion
</commit_message>
<xml_diff>
--- a/ProjectCloudSurvey.docx
+++ b/ProjectCloudSurvey.docx
@@ -1,6 +1,6 @@
 
 <file path=word/document.xml><?xml version="1.0" encoding="utf-8"?>
-<w:document xmlns:wpc="http://schemas.microsoft.com/office/word/2010/wordprocessingCanvas" xmlns:mo="http://schemas.microsoft.com/office/mac/office/2008/main" xmlns:mc="http://schemas.openxmlformats.org/markup-compatibility/2006" xmlns:mv="urn:schemas-microsoft-com:mac:vml" xmlns:o="urn:schemas-microsoft-com:office:office" xmlns:r="http://schemas.openxmlformats.org/officeDocument/2006/relationships" xmlns:m="http://schemas.openxmlformats.org/officeDocument/2006/math" xmlns:v="urn:schemas-microsoft-com:vml" xmlns:wp14="http://schemas.microsoft.com/office/word/2010/wordprocessingDrawing" xmlns:wp="http://schemas.openxmlformats.org/drawingml/2006/wordprocessingDrawing" xmlns:w10="urn:schemas-microsoft-com:office:word" xmlns:w="http://schemas.openxmlformats.org/wordprocessingml/2006/main" xmlns:w14="http://schemas.microsoft.com/office/word/2010/wordml" xmlns:wpg="http://schemas.microsoft.com/office/word/2010/wordprocessingGroup" xmlns:wpi="http://schemas.microsoft.com/office/word/2010/wordprocessingInk" xmlns:wne="http://schemas.microsoft.com/office/word/2006/wordml" xmlns:wps="http://schemas.microsoft.com/office/word/2010/wordprocessingShape" mc:Ignorable="w14 wp14">
+<w:document xmlns:wpc="http://schemas.microsoft.com/office/word/2010/wordprocessingCanvas" xmlns:mo="http://schemas.microsoft.com/office/mac/office/2008/main" xmlns:mc="http://schemas.openxmlformats.org/markup-compatibility/2006" xmlns:mv="urn:schemas-microsoft-com:mac:vml" xmlns:o="urn:schemas-microsoft-com:office:office" xmlns:r="http://schemas.openxmlformats.org/officeDocument/2006/relationships" xmlns:m="http://schemas.openxmlformats.org/officeDocument/2006/math" xmlns:v="urn:schemas-microsoft-com:vml" xmlns:wp14="http://schemas.microsoft.com/office/word/2010/wordprocessingDrawing" xmlns:wp="http://schemas.openxmlformats.org/drawingml/2006/wordprocessingDrawing" xmlns:w10="urn:schemas-microsoft-com:office:word" xmlns:w="http://schemas.openxmlformats.org/wordprocessingml/2006/main" xmlns:w14="http://schemas.microsoft.com/office/word/2010/wordml" xmlns:w15="http://schemas.microsoft.com/office/word/2012/wordml" xmlns:wpg="http://schemas.microsoft.com/office/word/2010/wordprocessingGroup" xmlns:wpi="http://schemas.microsoft.com/office/word/2010/wordprocessingInk" xmlns:wne="http://schemas.microsoft.com/office/word/2006/wordml" xmlns:wps="http://schemas.microsoft.com/office/word/2010/wordprocessingShape" mc:Ignorable="w14 w15 wp14">
   <w:body>
     <w:p>
       <w:pPr>
@@ -64,7 +64,7 @@
           <w:rFonts w:ascii="Times New Roman" w:hAnsi="Times New Roman" w:cs="Times New Roman"/>
         </w:rPr>
       </w:pPr>
-      <w:hyperlink r:id="rId9">
+      <w:hyperlink r:id="rId8">
         <w:r>
           <w:rPr>
             <w:rFonts w:ascii="Times New Roman" w:eastAsia="Courier New" w:hAnsi="Times New Roman" w:cs="Times New Roman"/>
@@ -90,7 +90,7 @@
           <w:u w:val="single"/>
         </w:rPr>
       </w:pPr>
-      <w:hyperlink r:id="rId10">
+      <w:hyperlink r:id="rId9">
         <w:r>
           <w:rPr>
             <w:rFonts w:ascii="Times New Roman" w:eastAsia="Courier New" w:hAnsi="Times New Roman" w:cs="Times New Roman"/>
@@ -112,7 +112,7 @@
           <w:rFonts w:ascii="Times New Roman" w:hAnsi="Times New Roman" w:cs="Times New Roman"/>
         </w:rPr>
       </w:pPr>
-      <w:hyperlink r:id="rId11">
+      <w:hyperlink r:id="rId10">
         <w:r>
           <w:rPr>
             <w:rFonts w:ascii="Times New Roman" w:eastAsia="Courier New" w:hAnsi="Times New Roman" w:cs="Times New Roman"/>
@@ -134,7 +134,7 @@
           <w:rFonts w:ascii="Times New Roman" w:hAnsi="Times New Roman" w:cs="Times New Roman"/>
         </w:rPr>
       </w:pPr>
-      <w:hyperlink r:id="rId12">
+      <w:hyperlink r:id="rId11">
         <w:r>
           <w:rPr>
             <w:rFonts w:ascii="Times New Roman" w:eastAsia="Courier New" w:hAnsi="Times New Roman" w:cs="Times New Roman"/>
@@ -155,7 +155,7 @@
           <w:rFonts w:eastAsia="MS Mincho"/>
         </w:rPr>
         <w:sectPr>
-          <w:headerReference w:type="default" r:id="rId13"/>
+          <w:headerReference w:type="default" r:id="rId12"/>
           <w:pgSz w:w="11909" w:h="16834" w:code="9"/>
           <w:pgMar w:top="1080" w:right="734" w:bottom="2434" w:left="734" w:header="720" w:footer="720" w:gutter="0"/>
           <w:cols w:space="720"/>
@@ -2107,54 +2107,144 @@
     <w:p>
       <w:pPr>
         <w:jc w:val="both"/>
-      </w:pPr>
-      <w:r>
-        <w:t xml:space="preserve">     The goal of this paper is</w:t>
-      </w:r>
-      <w:r>
-        <w:t xml:space="preserve"> to research on the </w:t>
-      </w:r>
-      <w:r>
-        <w:t xml:space="preserve">topic “mobile sensing and cloud services”. We have </w:t>
-      </w:r>
-      <w:r>
-        <w:t xml:space="preserve">dug deep into understanding the basics of mobile sensing and cloud services </w:t>
-      </w:r>
-      <w:r>
-        <w:t xml:space="preserve">and </w:t>
-      </w:r>
-      <w:r>
-        <w:t>their needs.</w:t>
-      </w:r>
-      <w:r>
-        <w:t xml:space="preserve"> </w:t>
-      </w:r>
-      <w:r>
-        <w:t>Have a b</w:t>
-      </w:r>
-      <w:r>
-        <w:t>etter understanding of the available sensors by classifying and comparing them</w:t>
-      </w:r>
-      <w:r>
-        <w:t>.</w:t>
-      </w:r>
-      <w:r>
-        <w:t xml:space="preserve"> </w:t>
-      </w:r>
-      <w:r>
-        <w:t xml:space="preserve">Discussed the existing mobile sensing network and </w:t>
-      </w:r>
-      <w:r>
-        <w:t>service framework. Explored on IOT sensing,</w:t>
-      </w:r>
-      <w:r>
-        <w:t xml:space="preserve"> challenges and concerns.</w:t>
+        <w:rPr>
+          <w:i/>
+        </w:rPr>
+      </w:pPr>
+      <w:r>
+        <w:rPr>
+          <w:i/>
+        </w:rPr>
+        <w:t>E. Goal of the Report</w:t>
       </w:r>
     </w:p>
     <w:p>
       <w:pPr>
         <w:jc w:val="both"/>
         <w:rPr>
+          <w:i/>
+        </w:rPr>
+      </w:pPr>
+    </w:p>
+    <w:p>
+      <w:pPr>
+        <w:jc w:val="both"/>
+      </w:pPr>
+      <w:r>
+        <w:t xml:space="preserve">     The goal of this paper is</w:t>
+      </w:r>
+      <w:r>
+        <w:t xml:space="preserve"> to research on the </w:t>
+      </w:r>
+      <w:r>
+        <w:t xml:space="preserve">topic “mobile sensing and cloud services”. We have </w:t>
+      </w:r>
+      <w:r>
+        <w:t>dug de</w:t>
+      </w:r>
+      <w:r>
+        <w:t>ep into understanding the basic concepts</w:t>
+      </w:r>
+      <w:r>
+        <w:t xml:space="preserve"> of mobile sensing and cloud services </w:t>
+      </w:r>
+      <w:r>
+        <w:t xml:space="preserve">and </w:t>
+      </w:r>
+      <w:r>
+        <w:t>their needs.</w:t>
+      </w:r>
+      <w:r>
+        <w:t xml:space="preserve"> </w:t>
+      </w:r>
+      <w:r>
+        <w:t>Have a b</w:t>
+      </w:r>
+      <w:r>
+        <w:t>etter understanding of the available sensors by classifying and comparing them</w:t>
+      </w:r>
+      <w:r>
+        <w:t>.</w:t>
+      </w:r>
+      <w:r>
+        <w:t xml:space="preserve"> Provided the advantages of mobile sensors over stationary sensors</w:t>
+      </w:r>
+      <w:r>
+        <w:t xml:space="preserve"> which aids in building a Smart City</w:t>
+      </w:r>
+      <w:r>
+        <w:t xml:space="preserve">. </w:t>
+      </w:r>
+      <w:r>
+        <w:t xml:space="preserve">Discussed the existing mobile sensing network and </w:t>
+      </w:r>
+      <w:r>
+        <w:t>s</w:t>
+      </w:r>
+      <w:r>
+        <w:t>ervice framework. Explored on Io</w:t>
+      </w:r>
+      <w:r>
+        <w:t>T sensing,</w:t>
+      </w:r>
+      <w:r>
+        <w:t xml:space="preserve"> challenges and concerns.</w:t>
+      </w:r>
+      <w:r>
+        <w:t xml:space="preserve"> IoT cloud computing architecture</w:t>
+      </w:r>
+      <w:r>
+        <w:t xml:space="preserve"> is fairly a new topic, we</w:t>
+      </w:r>
+      <w:r>
+        <w:t xml:space="preserve"> have researched on </w:t>
+      </w:r>
+      <w:r>
+        <w:t>wireless sensor network (WSN) which is similar to IoT sensing. In this report we have discussed in detail how we can combine wireless sensor network and cloud computing to solve few of the existing problem</w:t>
+      </w:r>
+      <w:r>
+        <w:t>s present in</w:t>
+      </w:r>
+      <w:r>
+        <w:t xml:space="preserve"> mobile </w:t>
+      </w:r>
+      <w:r>
+        <w:lastRenderedPageBreak/>
+        <w:t xml:space="preserve">sensing such as distributed data integration, big data analysis, storage, limited computing power of mobile sensor </w:t>
+      </w:r>
+      <w:r>
+        <w:t>hardware.</w:t>
+      </w:r>
+    </w:p>
+    <w:p>
+      <w:pPr>
+        <w:jc w:val="both"/>
+        <w:rPr>
+          <w:color w:val="000000"/>
+        </w:rPr>
+      </w:pPr>
+    </w:p>
+    <w:p>
+      <w:pPr>
+        <w:jc w:val="both"/>
+        <w:rPr>
+          <w:i/>
+          <w:color w:val="000000"/>
+        </w:rPr>
+      </w:pPr>
+      <w:r>
+        <w:rPr>
+          <w:i/>
+          <w:color w:val="000000"/>
+        </w:rPr>
+        <w:t>F. Structure of the Report</w:t>
+      </w:r>
+    </w:p>
+    <w:p>
+      <w:pPr>
+        <w:jc w:val="both"/>
+        <w:rPr>
+          <w:i/>
           <w:color w:val="000000"/>
         </w:rPr>
       </w:pPr>
@@ -2181,7 +2271,13 @@
         <w:t xml:space="preserve">tion. Section III describes the </w:t>
       </w:r>
       <w:r>
-        <w:t xml:space="preserve">mobile sensor network and service framework. Section IV discusses IOT sensing and mobile sensor cloud infrastructures and systems. Finally, section V concludes the paper. </w:t>
+        <w:t>mobile sensor network and service fr</w:t>
+      </w:r>
+      <w:r>
+        <w:t>amework. Section IV discusses Io</w:t>
+      </w:r>
+      <w:r>
+        <w:t xml:space="preserve">T sensing and mobile sensor cloud infrastructures and systems. Finally, section V concludes the paper. </w:t>
       </w:r>
     </w:p>
     <w:p>
@@ -2206,7 +2302,6 @@
         <w:jc w:val="both"/>
       </w:pPr>
       <w:r>
-        <w:lastRenderedPageBreak/>
         <w:t xml:space="preserve">     </w:t>
       </w:r>
       <w:r>
@@ -2448,6 +2543,7 @@
               <w:spacing w:after="240"/>
             </w:pPr>
             <w:r>
+              <w:lastRenderedPageBreak/>
               <w:t>Motion</w:t>
             </w:r>
           </w:p>
@@ -2739,6 +2835,20 @@
           <w:szCs w:val="16"/>
         </w:rPr>
       </w:pPr>
+    </w:p>
+    <w:p>
+      <w:pPr>
+        <w:widowControl w:val="0"/>
+        <w:autoSpaceDE w:val="0"/>
+        <w:autoSpaceDN w:val="0"/>
+        <w:adjustRightInd w:val="0"/>
+        <w:spacing w:after="240"/>
+        <w:rPr>
+          <w:i/>
+          <w:sz w:val="16"/>
+          <w:szCs w:val="16"/>
+        </w:rPr>
+      </w:pPr>
       <w:r>
         <w:rPr>
           <w:i/>
@@ -2762,7 +2872,6 @@
         <w:rPr>
           <w:i/>
         </w:rPr>
-        <w:lastRenderedPageBreak/>
         <w:t>B. Classification and Comparison of mobile sensors based on their nature:</w:t>
       </w:r>
     </w:p>
@@ -3036,6 +3145,7 @@
         <w:jc w:val="both"/>
       </w:pPr>
       <w:r>
+        <w:lastRenderedPageBreak/>
         <w:t xml:space="preserve">     A comparison [2.1] </w:t>
       </w:r>
       <w:r>
@@ -3881,7 +3991,6 @@
                 <w:sz w:val="16"/>
                 <w:szCs w:val="16"/>
               </w:rPr>
-              <w:lastRenderedPageBreak/>
               <w:t>Light Sensors</w:t>
             </w:r>
           </w:p>
@@ -5351,6 +5460,18 @@
         </w:tc>
       </w:tr>
     </w:tbl>
+    <w:p>
+      <w:pPr>
+        <w:autoSpaceDE w:val="0"/>
+        <w:autoSpaceDN w:val="0"/>
+        <w:adjustRightInd w:val="0"/>
+        <w:rPr>
+          <w:i/>
+          <w:sz w:val="16"/>
+          <w:szCs w:val="16"/>
+        </w:rPr>
+      </w:pPr>
+    </w:p>
     <w:p>
       <w:pPr>
         <w:autoSpaceDE w:val="0"/>
@@ -5576,6 +5697,7 @@
         <w:rPr>
           <w:noProof/>
         </w:rPr>
+        <w:lastRenderedPageBreak/>
         <w:drawing>
           <wp:inline distT="0" distB="0" distL="0" distR="0" wp14:anchorId="094D400E" wp14:editId="33BA7822">
             <wp:extent cx="3283121" cy="2774527"/>
@@ -5592,7 +5714,7 @@
                     <pic:cNvPicPr/>
                   </pic:nvPicPr>
                   <pic:blipFill>
-                    <a:blip r:embed="rId14"/>
+                    <a:blip r:embed="rId13"/>
                     <a:stretch>
                       <a:fillRect/>
                     </a:stretch>
@@ -5612,6 +5734,18 @@
           </wp:inline>
         </w:drawing>
       </w:r>
+    </w:p>
+    <w:p>
+      <w:pPr>
+        <w:autoSpaceDE w:val="0"/>
+        <w:autoSpaceDN w:val="0"/>
+        <w:adjustRightInd w:val="0"/>
+        <w:rPr>
+          <w:i/>
+          <w:sz w:val="16"/>
+          <w:szCs w:val="16"/>
+        </w:rPr>
+      </w:pPr>
     </w:p>
     <w:p>
       <w:pPr>
@@ -6115,6 +6249,7 @@
                 <w:sz w:val="16"/>
                 <w:szCs w:val="16"/>
               </w:rPr>
+              <w:lastRenderedPageBreak/>
               <w:t xml:space="preserve">provides low-level access to the touch screen. </w:t>
             </w:r>
           </w:p>
@@ -7243,6 +7378,7 @@
                 <w:sz w:val="16"/>
                 <w:szCs w:val="16"/>
               </w:rPr>
+              <w:lastRenderedPageBreak/>
               <w:t xml:space="preserve">CMGyroData </w:t>
             </w:r>
             <w:r>
@@ -7294,6 +7430,7 @@
                 <w:sz w:val="16"/>
                 <w:szCs w:val="16"/>
               </w:rPr>
+              <w:lastRenderedPageBreak/>
               <w:t xml:space="preserve">CMMotionManager </w:t>
             </w:r>
             <w:r>
@@ -7301,7 +7438,15 @@
                 <w:sz w:val="16"/>
                 <w:szCs w:val="16"/>
               </w:rPr>
-              <w:t xml:space="preserve">for AS, magnetometer and GS readings. Processing data of attitude, rotation rate, calibrated magnetic fields, the direction of gravity, and the acceleration. </w:t>
+              <w:t xml:space="preserve">for AS, magnetometer and GS readings. Processing data of attitude, rotation rate, </w:t>
+            </w:r>
+            <w:r>
+              <w:rPr>
+                <w:sz w:val="16"/>
+                <w:szCs w:val="16"/>
+              </w:rPr>
+              <w:lastRenderedPageBreak/>
+              <w:t xml:space="preserve">calibrated magnetic fields, the direction of gravity, and the acceleration. </w:t>
             </w:r>
             <w:r>
               <w:rPr>
@@ -7404,7 +7549,10 @@
           <w:szCs w:val="16"/>
         </w:rPr>
       </w:pPr>
-      <w:r>
+    </w:p>
+    <w:p>
+      <w:pPr>
+        <w:widowControl w:val="0"/>
         <w:rPr>
           <w:rFonts w:eastAsia="Arial"/>
           <w:i/>
@@ -7412,6 +7560,15 @@
           <w:sz w:val="16"/>
           <w:szCs w:val="16"/>
         </w:rPr>
+      </w:pPr>
+      <w:r>
+        <w:rPr>
+          <w:rFonts w:eastAsia="Arial"/>
+          <w:i/>
+          <w:color w:val="000000"/>
+          <w:sz w:val="16"/>
+          <w:szCs w:val="16"/>
+        </w:rPr>
         <w:t xml:space="preserve">Figure 2.3: Classification and Comparison of mobile sensors based on smart phone manufacturing company and API functions.[2.3] </w:t>
       </w:r>
     </w:p>
@@ -7441,7 +7598,6 @@
           <w:i/>
           <w:color w:val="000000"/>
         </w:rPr>
-        <w:lastRenderedPageBreak/>
         <w:t xml:space="preserve">     </w:t>
       </w:r>
       <w:r>
@@ -7807,15 +7963,7 @@
           <w:rFonts w:eastAsia="Arial"/>
           <w:color w:val="000000"/>
         </w:rPr>
-        <w:t xml:space="preserve">Researchers have developed an inhaler with asthma sensor inbuilt. The sensor keeps a track of the environmental </w:t>
-      </w:r>
-      <w:r>
-        <w:rPr>
-          <w:rFonts w:eastAsia="Arial"/>
-          <w:color w:val="000000"/>
-        </w:rPr>
-        <w:lastRenderedPageBreak/>
-        <w:t>conditions that provides a possible danger to asthma sufferers. This device tracks how often a person is taking medicine and it provides health keepers informed about the disease management.</w:t>
+        <w:t>Researchers have developed an inhaler with asthma sensor inbuilt. The sensor keeps a track of the environmental conditions that provides a possible danger to asthma sufferers. This device tracks how often a person is taking medicine and it provides health keepers informed about the disease management.</w:t>
       </w:r>
     </w:p>
     <w:p>
@@ -8087,7 +8235,15 @@
           <w:rFonts w:eastAsia="Arial"/>
           <w:color w:val="000000"/>
         </w:rPr>
-        <w:t>which has bright aspect in near future, in which objects of everyday life will be installed with transceivers, microcontrollers and suitable protocols to communicate with each other. IoT has enabled interactions and easy access to wide variety of devices such as surveillance cameras, home appliances, monitoring sensors, displays, actuators, vehicle and so on. The IoT will foster a number of application development that make use of the data generated by such objects to give new services to companies, citizens and public administrations.</w:t>
+        <w:t xml:space="preserve">which has bright aspect in near future, in which objects of everyday life will be installed with transceivers, microcontrollers and suitable protocols to communicate with each other. IoT has enabled interactions and easy access to </w:t>
+      </w:r>
+      <w:r>
+        <w:rPr>
+          <w:rFonts w:eastAsia="Arial"/>
+          <w:color w:val="000000"/>
+        </w:rPr>
+        <w:lastRenderedPageBreak/>
+        <w:t>wide variety of devices such as surveillance cameras, home appliances, monitoring sensors, displays, actuators, vehicle and so on. The IoT will foster a number of application development that make use of the data generated by such objects to give new services to companies, citizens and public administrations.</w:t>
       </w:r>
     </w:p>
     <w:p>
@@ -8156,10 +8312,15 @@
           <w:rFonts w:eastAsia="Arial"/>
           <w:color w:val="000000"/>
         </w:rPr>
-        <w:t xml:space="preserve"> services provided but urban IoT</w:t>
-      </w:r>
-      <w:bookmarkStart w:id="0" w:name="_GoBack"/>
-      <w:bookmarkEnd w:id="0"/>
+        <w:t xml:space="preserve"> services provided by</w:t>
+      </w:r>
+      <w:r>
+        <w:rPr>
+          <w:rFonts w:eastAsia="Arial"/>
+          <w:color w:val="000000"/>
+        </w:rPr>
+        <w:t xml:space="preserve"> urban IoT</w:t>
+      </w:r>
       <w:r>
         <w:rPr>
           <w:rFonts w:eastAsia="Arial"/>
@@ -8198,15 +8359,7 @@
           <w:rFonts w:eastAsia="Arial"/>
           <w:color w:val="000000"/>
         </w:rPr>
-        <w:t xml:space="preserve">: The urban IoT sensors provides a distributed database of building structures, extracted by sensors located in the building, such as deformation sensors to monitor stress of the building, vibration, humidity and temperature sensor etc.. to identify the </w:t>
-      </w:r>
-      <w:r>
-        <w:rPr>
-          <w:rFonts w:eastAsia="Arial"/>
-          <w:color w:val="000000"/>
-        </w:rPr>
-        <w:lastRenderedPageBreak/>
-        <w:t>health of the buildings.</w:t>
+        <w:t>: The urban IoT sensors provides a distributed database of building structures, extracted by sensors located in the building, such as deformation sensors to monitor stress of the building, vibration, humidity and temperature sensor etc.. to identify the health of the buildings.</w:t>
       </w:r>
     </w:p>
     <w:p>
@@ -8506,7 +8659,15 @@
           <w:rFonts w:eastAsia="Arial"/>
           <w:color w:val="000000"/>
         </w:rPr>
-        <w:t>2.7]. The monitoring system consist of distributed wireless sensor network which are designed to monitor wildlife. Active RFID transmitters are attached directly to the badger as wearable collars. This wearable collars are attached to the wild life like birds and ground animals. The activities of the animals is monitored and reported to the zoologist.</w:t>
+        <w:t xml:space="preserve">2.7]. The monitoring system consist of distributed wireless sensor network which are designed to monitor </w:t>
+      </w:r>
+      <w:r>
+        <w:rPr>
+          <w:rFonts w:eastAsia="Arial"/>
+          <w:color w:val="000000"/>
+        </w:rPr>
+        <w:lastRenderedPageBreak/>
+        <w:t>wildlife. Active RFID transmitters are attached directly to the badger as wearable collars. This wearable collars are attached to the wild life like birds and ground animals. The activities of the animals is monitored and reported to the zoologist.</w:t>
       </w:r>
     </w:p>
     <w:p>
@@ -8809,7 +8970,10 @@
           <w:szCs w:val="16"/>
         </w:rPr>
       </w:pPr>
-      <w:r>
+    </w:p>
+    <w:p>
+      <w:pPr>
+        <w:widowControl w:val="0"/>
         <w:rPr>
           <w:rFonts w:eastAsia="Arial"/>
           <w:i/>
@@ -8817,6 +8981,15 @@
           <w:sz w:val="16"/>
           <w:szCs w:val="16"/>
         </w:rPr>
+      </w:pPr>
+      <w:r>
+        <w:rPr>
+          <w:rFonts w:eastAsia="Arial"/>
+          <w:i/>
+          <w:color w:val="000000"/>
+          <w:sz w:val="16"/>
+          <w:szCs w:val="16"/>
+        </w:rPr>
         <w:t>Figure 2.4: Properties of a mobile sensor badger.</w:t>
       </w:r>
     </w:p>
@@ -8931,15 +9104,7 @@
           <w:rFonts w:eastAsia="Arial"/>
           <w:color w:val="000000"/>
         </w:rPr>
-        <w:t xml:space="preserve"> mobile app for counting number of people in </w:t>
-      </w:r>
-      <w:r>
-        <w:rPr>
-          <w:rFonts w:eastAsia="Arial"/>
-          <w:color w:val="000000"/>
-        </w:rPr>
-        <w:lastRenderedPageBreak/>
-        <w:t>different conditional or geographic scenarios. The smart phone camera is used to determine or measure body orientations. The accelerometer is used to detect vibrations from chest wall and hence activity of speech.</w:t>
+        <w:t xml:space="preserve"> mobile app for counting number of people in different conditional or geographic scenarios. The smart phone camera is used to determine or measure body orientations. The accelerometer is used to detect vibrations from chest wall and hence activity of speech.</w:t>
       </w:r>
     </w:p>
     <w:p>
@@ -9233,7 +9398,17 @@
                 <w:szCs w:val="20"/>
                 <w:shd w:val="clear" w:color="auto" w:fill="FFFFFF"/>
               </w:rPr>
-              <w:t>Commonly, sensor node in mobile network consists of transducer – responsible for generating electrical signal based on sensed physic effects, transceiver – receives commands from central computer and transmit data, and microcontroller powered by battery.</w:t>
+              <w:t xml:space="preserve">Commonly, sensor node in </w:t>
+            </w:r>
+            <w:r>
+              <w:rPr>
+                <w:color w:val="000000" w:themeColor="text1"/>
+                <w:sz w:val="20"/>
+                <w:szCs w:val="20"/>
+                <w:shd w:val="clear" w:color="auto" w:fill="FFFFFF"/>
+              </w:rPr>
+              <w:lastRenderedPageBreak/>
+              <w:t>mobile network consists of transducer – responsible for generating electrical signal based on sensed physic effects, transceiver – receives commands from central computer and transmit data, and microcontroller powered by battery.</w:t>
             </w:r>
           </w:p>
           <w:p>
@@ -9281,7 +9456,7 @@
                           <pic:cNvPicPr/>
                         </pic:nvPicPr>
                         <pic:blipFill>
-                          <a:blip r:embed="rId15">
+                          <a:blip r:embed="rId14">
                             <a:extLst>
                               <a:ext uri="{28A0092B-C50C-407E-A947-70E740481C1C}">
                                 <a14:useLocalDpi xmlns:a14="http://schemas.microsoft.com/office/drawing/2010/main" val="0"/>
@@ -9730,6 +9905,7 @@
                 <w:szCs w:val="20"/>
                 <w:shd w:val="clear" w:color="auto" w:fill="FFFFFF"/>
               </w:rPr>
+              <w:lastRenderedPageBreak/>
               <w:t>Localization</w:t>
             </w:r>
             <w:r>
@@ -9943,7 +10119,7 @@
                 <w:szCs w:val="20"/>
                 <w:shd w:val="clear" w:color="auto" w:fill="FFFFFF"/>
               </w:rPr>
-              <w:t xml:space="preserve">sensor network system has to be adaptable to changing connectivity </w:t>
+              <w:t xml:space="preserve">sensor network system has to be adaptable to changing </w:t>
             </w:r>
             <w:r>
               <w:rPr>
@@ -9952,7 +10128,16 @@
                 <w:szCs w:val="20"/>
                 <w:shd w:val="clear" w:color="auto" w:fill="FFFFFF"/>
               </w:rPr>
-              <w:t xml:space="preserve">, as well as </w:t>
+              <w:t>connectivity,</w:t>
+            </w:r>
+            <w:r>
+              <w:rPr>
+                <w:color w:val="000000" w:themeColor="text1"/>
+                <w:sz w:val="20"/>
+                <w:szCs w:val="20"/>
+                <w:shd w:val="clear" w:color="auto" w:fill="FFFFFF"/>
+              </w:rPr>
+              <w:t xml:space="preserve"> as well as </w:t>
             </w:r>
             <w:r>
               <w:rPr>
@@ -10009,17 +10194,7 @@
                 <w:szCs w:val="20"/>
                 <w:shd w:val="clear" w:color="auto" w:fill="FFFFFF"/>
               </w:rPr>
-              <w:t xml:space="preserve">Large number of algorithm, techniques, and protocols has been developed to reduce energy consumption, maintain sensor network topology, and extend the lifetime of the network. Solutions for </w:t>
-            </w:r>
-            <w:r>
-              <w:rPr>
-                <w:color w:val="000000" w:themeColor="text1"/>
-                <w:sz w:val="20"/>
-                <w:szCs w:val="20"/>
-                <w:shd w:val="clear" w:color="auto" w:fill="FFFFFF"/>
-              </w:rPr>
-              <w:lastRenderedPageBreak/>
-              <w:t>conserving energy on each network layer are also proposed as the following: [3.2]</w:t>
+              <w:t>Large number of algorithm, techniques, and protocols has been developed to reduce energy consumption, maintain sensor network topology, and extend the lifetime of the network. Solutions for conserving energy on each network layer are also proposed as the following: [3.2]</w:t>
             </w:r>
           </w:p>
           <w:p>
@@ -10565,7 +10740,17 @@
                 <w:szCs w:val="20"/>
                 <w:shd w:val="clear" w:color="auto" w:fill="FFFFFF"/>
               </w:rPr>
-              <w:t xml:space="preserve"> low latency communications between the remote node and the base station. This structure provides simplicity and ability to keep the remote node’s power consumption to a minimum.</w:t>
+              <w:t xml:space="preserve"> low latency communications between </w:t>
+            </w:r>
+            <w:r>
+              <w:rPr>
+                <w:color w:val="000000" w:themeColor="text1"/>
+                <w:sz w:val="20"/>
+                <w:szCs w:val="20"/>
+                <w:shd w:val="clear" w:color="auto" w:fill="FFFFFF"/>
+              </w:rPr>
+              <w:lastRenderedPageBreak/>
+              <w:t>the remote node and the base station. This structure provides simplicity and ability to keep the remote node’s power consumption to a minimum.</w:t>
             </w:r>
             <w:r>
               <w:rPr>
@@ -10713,7 +10898,6 @@
                 <w:szCs w:val="20"/>
                 <w:shd w:val="clear" w:color="auto" w:fill="FFFFFF"/>
               </w:rPr>
-              <w:lastRenderedPageBreak/>
               <w:drawing>
                 <wp:anchor distT="0" distB="0" distL="114300" distR="114300" simplePos="0" relativeHeight="251660288" behindDoc="0" locked="0" layoutInCell="1" allowOverlap="1" wp14:anchorId="64EBA14E" wp14:editId="3E981ACE">
                   <wp:simplePos x="0" y="0"/>
@@ -10738,7 +10922,7 @@
                           <pic:cNvPicPr/>
                         </pic:nvPicPr>
                         <pic:blipFill>
-                          <a:blip r:embed="rId16">
+                          <a:blip r:embed="rId15">
                             <a:extLst>
                               <a:ext uri="{28A0092B-C50C-407E-A947-70E740481C1C}">
                                 <a14:useLocalDpi xmlns:a14="http://schemas.microsoft.com/office/drawing/2010/main" val="0"/>
@@ -10993,6 +11177,7 @@
                 <w:szCs w:val="20"/>
                 <w:shd w:val="clear" w:color="auto" w:fill="FFFFFF"/>
               </w:rPr>
+              <w:lastRenderedPageBreak/>
               <w:drawing>
                 <wp:anchor distT="0" distB="0" distL="114300" distR="114300" simplePos="0" relativeHeight="251661312" behindDoc="0" locked="0" layoutInCell="1" allowOverlap="1" wp14:anchorId="6C493922" wp14:editId="5021C78F">
                   <wp:simplePos x="0" y="0"/>
@@ -11017,7 +11202,7 @@
                           <pic:cNvPicPr/>
                         </pic:nvPicPr>
                         <pic:blipFill>
-                          <a:blip r:embed="rId17">
+                          <a:blip r:embed="rId16">
                             <a:extLst>
                               <a:ext uri="{28A0092B-C50C-407E-A947-70E740481C1C}">
                                 <a14:useLocalDpi xmlns:a14="http://schemas.microsoft.com/office/drawing/2010/main" val="0"/>
@@ -11242,17 +11427,7 @@
                 <w:szCs w:val="20"/>
                 <w:shd w:val="clear" w:color="auto" w:fill="FFFFFF"/>
               </w:rPr>
-              <w:t xml:space="preserve"> the ad hoc model, planar network poses some disadvantages on network performance. When data sent from one node to the next in a multi-hop network, there is a possibility that a </w:t>
-            </w:r>
-            <w:r>
-              <w:rPr>
-                <w:color w:val="000000" w:themeColor="text1"/>
-                <w:sz w:val="20"/>
-                <w:szCs w:val="20"/>
-                <w:shd w:val="clear" w:color="auto" w:fill="FFFFFF"/>
-              </w:rPr>
-              <w:lastRenderedPageBreak/>
-              <w:t>packet may be lost. When a node sends a packet to neighbor node, and the neighbor node do the forwarding, the process takes energy. The bigger the network is, the more nodes must forward data and more energy is consumed.</w:t>
+              <w:t xml:space="preserve"> the ad hoc model, planar network poses some disadvantages on network performance. When data sent from one node to the next in a multi-hop network, there is a possibility that a packet may be lost. When a node sends a packet to neighbor node, and the neighbor node do the forwarding, the process takes energy. The bigger the network is, the more nodes must forward data and more energy is consumed.</w:t>
             </w:r>
           </w:p>
           <w:p>
@@ -11324,7 +11499,17 @@
                 <w:szCs w:val="20"/>
                 <w:shd w:val="clear" w:color="auto" w:fill="FFFFFF"/>
               </w:rPr>
-              <w:t xml:space="preserve">two-tier sensor network with ad hoc configuration and </w:t>
+              <w:t xml:space="preserve">two-tier sensor network </w:t>
+            </w:r>
+            <w:r>
+              <w:rPr>
+                <w:color w:val="000000" w:themeColor="text1"/>
+                <w:sz w:val="20"/>
+                <w:szCs w:val="20"/>
+                <w:shd w:val="clear" w:color="auto" w:fill="FFFFFF"/>
+              </w:rPr>
+              <w:lastRenderedPageBreak/>
+              <w:t xml:space="preserve">with ad hoc configuration and </w:t>
             </w:r>
             <w:r>
               <w:rPr>
@@ -11405,17 +11590,7 @@
                 <w:szCs w:val="20"/>
                 <w:shd w:val="clear" w:color="auto" w:fill="FFFFFF"/>
               </w:rPr>
-              <w:t xml:space="preserve">: The network architecture consists of a set of stationary sensor nodes passing data to a set of access points. It is designed to cover wide network areas and can be compatible with several applications simultaneously. For example, to monitor parking space availability in parking garage: the first layer senor network broadcasts availability to update to the mobile devices (second layer), the second layer – such as cell phones or PDAs, will forward this availability data to access points (third layer) to upload </w:t>
-            </w:r>
-            <w:r>
-              <w:rPr>
-                <w:color w:val="000000" w:themeColor="text1"/>
-                <w:sz w:val="20"/>
-                <w:szCs w:val="20"/>
-                <w:shd w:val="clear" w:color="auto" w:fill="FFFFFF"/>
-              </w:rPr>
-              <w:lastRenderedPageBreak/>
-              <w:t xml:space="preserve">into a centralized database server. </w:t>
+              <w:t xml:space="preserve">: The network architecture consists of a set of stationary sensor nodes passing data to a set of access points. It is designed to cover wide network areas and can be compatible with several applications simultaneously. For example, to monitor parking space availability in parking garage: the first layer senor network broadcasts availability to update to the mobile devices (second layer), the second layer – such as cell phones or PDAs, will forward this availability data to access points (third layer) to upload into a centralized database server. </w:t>
             </w:r>
           </w:p>
           <w:p>
@@ -11700,6 +11875,7 @@
                 <w:sz w:val="20"/>
                 <w:szCs w:val="20"/>
               </w:rPr>
+              <w:lastRenderedPageBreak/>
               <w:drawing>
                 <wp:anchor distT="0" distB="0" distL="114300" distR="114300" simplePos="0" relativeHeight="251662336" behindDoc="0" locked="0" layoutInCell="1" allowOverlap="1" wp14:anchorId="3AF19CAE" wp14:editId="62148FFB">
                   <wp:simplePos x="0" y="0"/>
@@ -11724,7 +11900,7 @@
                           <pic:cNvPicPr/>
                         </pic:nvPicPr>
                         <pic:blipFill>
-                          <a:blip r:embed="rId18">
+                          <a:blip r:embed="rId17">
                             <a:extLst>
                               <a:ext uri="{28A0092B-C50C-407E-A947-70E740481C1C}">
                                 <a14:useLocalDpi xmlns:a14="http://schemas.microsoft.com/office/drawing/2010/main" val="0"/>
@@ -11959,7 +12135,6 @@
                       <w:sz w:val="20"/>
                       <w:szCs w:val="20"/>
                     </w:rPr>
-                    <w:lastRenderedPageBreak/>
                     <w:t>Category</w:t>
                   </w:r>
                 </w:p>
@@ -12156,7 +12331,18 @@
                       <w:sz w:val="20"/>
                       <w:szCs w:val="20"/>
                     </w:rPr>
-                    <w:t>Hierarchical protocols</w:t>
+                    <w:t xml:space="preserve">Hierarchical </w:t>
+                  </w:r>
+                  <w:r>
+                    <w:rPr>
+                      <w:rFonts w:ascii="Times New Roman" w:hAnsi="Times New Roman" w:cs="Times New Roman"/>
+                      <w:i/>
+                      <w:color w:val="000000" w:themeColor="text1"/>
+                      <w:sz w:val="20"/>
+                      <w:szCs w:val="20"/>
+                    </w:rPr>
+                    <w:lastRenderedPageBreak/>
+                    <w:t>protocols</w:t>
                   </w:r>
                 </w:p>
               </w:tc>
@@ -12182,7 +12368,18 @@
                       <w:sz w:val="20"/>
                       <w:szCs w:val="20"/>
                     </w:rPr>
-                    <w:t>LEACH (Lower-energy adaptive clustering hierarchy), PEGASIS (Power-Efficient Gathering in Sensor Information Systems), TEEN (Threshold Sensitive Energy Efficient Sensor Network Protocol), HEED (Hybrid, Energy-Efficient Distributed Clustering), APTEEN (Adaptive Periodic Threshold Sensitive Energy Efficient Sensor Network Protocol)</w:t>
+                    <w:lastRenderedPageBreak/>
+                    <w:t xml:space="preserve">LEACH (Lower-energy adaptive </w:t>
+                  </w:r>
+                  <w:r>
+                    <w:rPr>
+                      <w:rFonts w:ascii="Times New Roman" w:hAnsi="Times New Roman" w:cs="Times New Roman"/>
+                      <w:color w:val="000000" w:themeColor="text1"/>
+                      <w:sz w:val="20"/>
+                      <w:szCs w:val="20"/>
+                    </w:rPr>
+                    <w:lastRenderedPageBreak/>
+                    <w:t>clustering hierarchy), PEGASIS (Power-Efficient Gathering in Sensor Information Systems), TEEN (Threshold Sensitive Energy Efficient Sensor Network Protocol), HEED (Hybrid, Energy-Efficient Distributed Clustering), APTEEN (Adaptive Periodic Threshold Sensitive Energy Efficient Sensor Network Protocol)</w:t>
                   </w:r>
                 </w:p>
                 <w:p>
@@ -12224,6 +12421,7 @@
                       <w:sz w:val="20"/>
                       <w:szCs w:val="20"/>
                     </w:rPr>
+                    <w:lastRenderedPageBreak/>
                     <w:t>Mobility-based protocols</w:t>
                   </w:r>
                 </w:p>
@@ -12411,6 +12609,21 @@
               <w:spacing w:before="0" w:beforeAutospacing="0" w:after="0" w:afterAutospacing="0"/>
               <w:textAlignment w:val="baseline"/>
               <w:rPr>
+                <w:i/>
+                <w:color w:val="000000" w:themeColor="text1"/>
+                <w:sz w:val="16"/>
+                <w:szCs w:val="16"/>
+                <w:shd w:val="clear" w:color="auto" w:fill="FFFFFF"/>
+              </w:rPr>
+            </w:pPr>
+          </w:p>
+          <w:p>
+            <w:pPr>
+              <w:pStyle w:val="NormalWeb"/>
+              <w:shd w:val="clear" w:color="auto" w:fill="FFFFFF"/>
+              <w:spacing w:before="0" w:beforeAutospacing="0" w:after="0" w:afterAutospacing="0"/>
+              <w:textAlignment w:val="baseline"/>
+              <w:rPr>
                 <w:color w:val="000000" w:themeColor="text1"/>
                 <w:sz w:val="16"/>
                 <w:szCs w:val="16"/>
@@ -12556,18 +12769,7 @@
                 <w:szCs w:val="20"/>
                 <w:shd w:val="clear" w:color="auto" w:fill="FFFFFF"/>
               </w:rPr>
-              <w:t xml:space="preserve">: Sensor nodes are </w:t>
-            </w:r>
-            <w:r>
-              <w:rPr>
-                <w:rFonts w:ascii="Times New Roman" w:hAnsi="Times New Roman" w:cs="Times New Roman"/>
-                <w:color w:val="000000" w:themeColor="text1"/>
-                <w:sz w:val="20"/>
-                <w:szCs w:val="20"/>
-                <w:shd w:val="clear" w:color="auto" w:fill="FFFFFF"/>
-              </w:rPr>
-              <w:lastRenderedPageBreak/>
-              <w:t>addressed by means of their location, the model calculates the distance between two particular nodes so energy consumption can be estimated.</w:t>
+              <w:t>: Sensor nodes are addressed by means of their location, the model calculates the distance between two particular nodes so energy consumption can be estimated.</w:t>
             </w:r>
           </w:p>
           <w:p>
@@ -12803,7 +13005,18 @@
                 <w:szCs w:val="20"/>
                 <w:shd w:val="clear" w:color="auto" w:fill="FFFFFF"/>
               </w:rPr>
-              <w:t xml:space="preserve">: In this routing algorithm, each source sensor finds the first k-shortest paths to the sink and divides its load evenly among these paths. Multipath communications can be accomplished in two ways: [1] one path is established as active communication routing while other paths are stored for future need when the current path is broken; [2] Distribute the traffic among the multiple path. </w:t>
+              <w:t xml:space="preserve">: In this routing </w:t>
+            </w:r>
+            <w:r>
+              <w:rPr>
+                <w:rFonts w:ascii="Times New Roman" w:hAnsi="Times New Roman" w:cs="Times New Roman"/>
+                <w:color w:val="000000" w:themeColor="text1"/>
+                <w:sz w:val="20"/>
+                <w:szCs w:val="20"/>
+                <w:shd w:val="clear" w:color="auto" w:fill="FFFFFF"/>
+              </w:rPr>
+              <w:lastRenderedPageBreak/>
+              <w:t xml:space="preserve">algorithm, each source sensor finds the first k-shortest paths to the sink and divides its load evenly among these paths. Multipath communications can be accomplished in two ways: [1] one path is established as active communication routing while other paths are stored for future need when the current path is broken; [2] Distribute the traffic among the multiple path. </w:t>
             </w:r>
           </w:p>
           <w:p>
@@ -12968,7 +13181,6 @@
                 <w:szCs w:val="20"/>
                 <w:shd w:val="clear" w:color="auto" w:fill="FFFFFF"/>
               </w:rPr>
-              <w:lastRenderedPageBreak/>
               <w:drawing>
                 <wp:anchor distT="0" distB="0" distL="114300" distR="114300" simplePos="0" relativeHeight="251663360" behindDoc="0" locked="0" layoutInCell="1" allowOverlap="1" wp14:anchorId="49E4890B" wp14:editId="5F6A444F">
                   <wp:simplePos x="0" y="0"/>
@@ -12993,7 +13205,7 @@
                           <pic:cNvPicPr/>
                         </pic:nvPicPr>
                         <pic:blipFill>
-                          <a:blip r:embed="rId19">
+                          <a:blip r:embed="rId18">
                             <a:extLst>
                               <a:ext uri="{28A0092B-C50C-407E-A947-70E740481C1C}">
                                 <a14:useLocalDpi xmlns:a14="http://schemas.microsoft.com/office/drawing/2010/main" val="0"/>
@@ -13432,7 +13644,18 @@
                       <w:szCs w:val="20"/>
                       <w:shd w:val="clear" w:color="auto" w:fill="FFFFFF"/>
                     </w:rPr>
-                    <w:t>’ incoming data</w:t>
+                    <w:t xml:space="preserve">’ incoming </w:t>
+                  </w:r>
+                  <w:r>
+                    <w:rPr>
+                      <w:rFonts w:ascii="Times New Roman" w:hAnsi="Times New Roman" w:cs="Times New Roman"/>
+                      <w:color w:val="000000" w:themeColor="text1"/>
+                      <w:sz w:val="20"/>
+                      <w:szCs w:val="20"/>
+                      <w:shd w:val="clear" w:color="auto" w:fill="FFFFFF"/>
+                    </w:rPr>
+                    <w:lastRenderedPageBreak/>
+                    <w:t>data</w:t>
                   </w:r>
                   <w:r>
                     <w:rPr>
@@ -13470,6 +13693,7 @@
                       <w:szCs w:val="20"/>
                       <w:shd w:val="clear" w:color="auto" w:fill="FFFFFF"/>
                     </w:rPr>
+                    <w:lastRenderedPageBreak/>
                     <w:t>Clustered head is responsible for data aggregation.</w:t>
                   </w:r>
                 </w:p>
@@ -13526,6 +13750,7 @@
                       <w:szCs w:val="20"/>
                       <w:shd w:val="clear" w:color="auto" w:fill="FFFFFF"/>
                     </w:rPr>
+                    <w:lastRenderedPageBreak/>
                     <w:t>Routing is</w:t>
                   </w:r>
                   <w:r>
@@ -14117,18 +14342,7 @@
                       <w:szCs w:val="20"/>
                       <w:shd w:val="clear" w:color="auto" w:fill="FFFFFF"/>
                     </w:rPr>
-                    <w:t xml:space="preserve">controlling sleep </w:t>
-                  </w:r>
-                  <w:r>
-                    <w:rPr>
-                      <w:rFonts w:ascii="Times New Roman" w:hAnsi="Times New Roman" w:cs="Times New Roman"/>
-                      <w:color w:val="000000" w:themeColor="text1"/>
-                      <w:sz w:val="20"/>
-                      <w:szCs w:val="20"/>
-                      <w:shd w:val="clear" w:color="auto" w:fill="FFFFFF"/>
-                    </w:rPr>
-                    <w:lastRenderedPageBreak/>
-                    <w:t>time of nodes, the routing can have variety of duty cycle</w:t>
+                    <w:t>controlling sleep time of nodes, the routing can have variety of duty cycle</w:t>
                   </w:r>
                 </w:p>
                 <w:p>
@@ -14169,7 +14383,6 @@
                       <w:szCs w:val="20"/>
                       <w:shd w:val="clear" w:color="auto" w:fill="FFFFFF"/>
                     </w:rPr>
-                    <w:lastRenderedPageBreak/>
                     <w:t xml:space="preserve">Duty </w:t>
                   </w:r>
                   <w:r>
@@ -14200,18 +14413,7 @@
                       <w:szCs w:val="20"/>
                       <w:shd w:val="clear" w:color="auto" w:fill="FFFFFF"/>
                     </w:rPr>
-                    <w:t xml:space="preserve"> </w:t>
-                  </w:r>
-                  <w:r>
-                    <w:rPr>
-                      <w:rFonts w:ascii="Times New Roman" w:hAnsi="Times New Roman" w:cs="Times New Roman"/>
-                      <w:color w:val="000000" w:themeColor="text1"/>
-                      <w:sz w:val="20"/>
-                      <w:szCs w:val="20"/>
-                      <w:shd w:val="clear" w:color="auto" w:fill="FFFFFF"/>
-                    </w:rPr>
-                    <w:lastRenderedPageBreak/>
-                    <w:t>due to periodic sleeping.</w:t>
+                    <w:t xml:space="preserve"> due to periodic sleeping.</w:t>
                   </w:r>
                 </w:p>
               </w:tc>
@@ -14241,7 +14443,6 @@
                       <w:szCs w:val="20"/>
                       <w:shd w:val="clear" w:color="auto" w:fill="FFFFFF"/>
                     </w:rPr>
-                    <w:lastRenderedPageBreak/>
                     <w:t>Fairness not guaranteed.</w:t>
                   </w:r>
                 </w:p>
@@ -14303,6 +14504,21 @@
                 <w:shd w:val="clear" w:color="auto" w:fill="FFFFFF"/>
               </w:rPr>
             </w:pPr>
+          </w:p>
+          <w:p>
+            <w:pPr>
+              <w:pStyle w:val="Normal1"/>
+              <w:spacing w:line="240" w:lineRule="auto"/>
+              <w:jc w:val="center"/>
+              <w:rPr>
+                <w:rFonts w:ascii="Times New Roman" w:hAnsi="Times New Roman" w:cs="Times New Roman"/>
+                <w:i/>
+                <w:color w:val="000000" w:themeColor="text1"/>
+                <w:sz w:val="16"/>
+                <w:szCs w:val="16"/>
+                <w:shd w:val="clear" w:color="auto" w:fill="FFFFFF"/>
+              </w:rPr>
+            </w:pPr>
             <w:r>
               <w:rPr>
                 <w:rFonts w:ascii="Times New Roman" w:hAnsi="Times New Roman" w:cs="Times New Roman"/>
@@ -14395,7 +14611,7 @@
                           <pic:cNvPicPr/>
                         </pic:nvPicPr>
                         <pic:blipFill>
-                          <a:blip r:embed="rId20">
+                          <a:blip r:embed="rId19">
                             <a:extLst>
                               <a:ext uri="{28A0092B-C50C-407E-A947-70E740481C1C}">
                                 <a14:useLocalDpi xmlns:a14="http://schemas.microsoft.com/office/drawing/2010/main" val="0"/>
@@ -14498,7 +14714,17 @@
                 <w:sz w:val="20"/>
                 <w:szCs w:val="20"/>
               </w:rPr>
-              <w:t xml:space="preserve">ensors on mobile devices can enable attractive sensing applications in different domains, such as healthcare, transportation, environment monitoring, and social network. </w:t>
+              <w:t xml:space="preserve">ensors on mobile devices can enable attractive sensing applications in different domains, such as healthcare, transportation, environment </w:t>
+            </w:r>
+            <w:r>
+              <w:rPr>
+                <w:rFonts w:ascii="Times New Roman" w:hAnsi="Times New Roman" w:cs="Times New Roman"/>
+                <w:color w:val="000000" w:themeColor="text1"/>
+                <w:sz w:val="20"/>
+                <w:szCs w:val="20"/>
+              </w:rPr>
+              <w:lastRenderedPageBreak/>
+              <w:t xml:space="preserve">monitoring, and social network. </w:t>
             </w:r>
             <w:r>
               <w:rPr>
@@ -14723,7 +14949,6 @@
                 <w:sz w:val="18"/>
                 <w:szCs w:val="18"/>
               </w:rPr>
-              <w:lastRenderedPageBreak/>
               <w:drawing>
                 <wp:anchor distT="0" distB="0" distL="114300" distR="114300" simplePos="0" relativeHeight="251664384" behindDoc="0" locked="0" layoutInCell="1" allowOverlap="1" wp14:anchorId="6653925C" wp14:editId="2F22B7D4">
                   <wp:simplePos x="0" y="0"/>
@@ -14748,7 +14973,7 @@
                           <pic:cNvPicPr/>
                         </pic:nvPicPr>
                         <pic:blipFill>
-                          <a:blip r:embed="rId21">
+                          <a:blip r:embed="rId20">
                             <a:extLst>
                               <a:ext uri="{28A0092B-C50C-407E-A947-70E740481C1C}">
                                 <a14:useLocalDpi xmlns:a14="http://schemas.microsoft.com/office/drawing/2010/main" val="0"/>
@@ -14933,6 +15158,7 @@
                 <w:i/>
                 <w:color w:val="000000" w:themeColor="text1"/>
               </w:rPr>
+              <w:lastRenderedPageBreak/>
               <w:t>Participatory sensing</w:t>
             </w:r>
             <w:r>
@@ -15011,7 +15237,6 @@
                 <w:noProof/>
                 <w:color w:val="000000" w:themeColor="text1"/>
               </w:rPr>
-              <w:lastRenderedPageBreak/>
               <w:drawing>
                 <wp:anchor distT="0" distB="0" distL="114300" distR="114300" simplePos="0" relativeHeight="251665408" behindDoc="0" locked="0" layoutInCell="1" allowOverlap="1" wp14:anchorId="61F302C6" wp14:editId="42BE6010">
                   <wp:simplePos x="0" y="0"/>
@@ -15036,7 +15261,7 @@
                           <pic:cNvPicPr/>
                         </pic:nvPicPr>
                         <pic:blipFill>
-                          <a:blip r:embed="rId22">
+                          <a:blip r:embed="rId21">
                             <a:extLst>
                               <a:ext uri="{28A0092B-C50C-407E-A947-70E740481C1C}">
                                 <a14:useLocalDpi xmlns:a14="http://schemas.microsoft.com/office/drawing/2010/main" val="0"/>
@@ -15703,6 +15928,7 @@
                       <w:sz w:val="20"/>
                       <w:szCs w:val="20"/>
                     </w:rPr>
+                    <w:lastRenderedPageBreak/>
                     <w:t>Arduino Uno</w:t>
                   </w:r>
                 </w:p>
@@ -16399,7 +16625,11 @@
               <w:t xml:space="preserve">     </w:t>
             </w:r>
             <w:r>
-              <w:t xml:space="preserve">Study about IoT Cloud Computing architecture is mostly at early stages. Most of the researches are coming from the wireless sensor network (WSN) architecture perspective. However, they proved to be successful because of the similarities between IoT Sensing and Mobile sensors. With the popularity of wearable devices such as smart phone, smart watch, Google class…which is integrated with internal sensors and actuators, each “thing” now become a mobile sensor </w:t>
+              <w:t xml:space="preserve">Study about IoT Cloud Computing architecture is mostly at early stages. Most of the researches are coming from the wireless sensor network (WSN) architecture perspective. However, they proved to be successful because of the similarities between IoT Sensing and Mobile sensors. With the popularity of wearable devices such as smart phone, smart watch, </w:t>
+            </w:r>
+            <w:r>
+              <w:lastRenderedPageBreak/>
+              <w:t xml:space="preserve">Google class…which is integrated with internal sensors and actuators, each “thing” now become a mobile sensor </w:t>
             </w:r>
           </w:p>
           <w:p>
@@ -16428,11 +16658,7 @@
               <w:t xml:space="preserve">     </w:t>
             </w:r>
             <w:r>
-              <w:t xml:space="preserve">Mobile sensors have big advantages over static </w:t>
-            </w:r>
-            <w:r>
-              <w:lastRenderedPageBreak/>
-              <w:t xml:space="preserve">sensors that come from their mobility nature. For instance, when measuring the pollution of city base on the CO2 level, instead of deploying thousands of sensor around the city, equip </w:t>
+              <w:t xml:space="preserve">Mobile sensors have big advantages over static sensors that come from their mobility nature. For instance, when measuring the pollution of city base on the CO2 level, instead of deploying thousands of sensor around the city, equip </w:t>
             </w:r>
             <w:r>
               <w:t>those sensors</w:t>
@@ -16487,7 +16713,7 @@
                           </pic:cNvPicPr>
                         </pic:nvPicPr>
                         <pic:blipFill>
-                          <a:blip r:embed="rId23">
+                          <a:blip r:embed="rId22">
                             <a:extLst>
                               <a:ext uri="{28A0092B-C50C-407E-A947-70E740481C1C}">
                                 <a14:useLocalDpi xmlns:a14="http://schemas.microsoft.com/office/drawing/2010/main" val="0"/>
@@ -16565,7 +16791,11 @@
               <w:t xml:space="preserve">     </w:t>
             </w:r>
             <w:r>
-              <w:t>Fig4.2 depicted how WSN integrate to the cloud. Sensors owner can easily join the cloud infrastructure. Sensor management service makes it easy to register or remove their sensor off the grid, while maintains the quality and loyalty of sensor owner.</w:t>
+              <w:t xml:space="preserve">Fig4.2 depicted how WSN integrate to the cloud. </w:t>
+            </w:r>
+            <w:r>
+              <w:lastRenderedPageBreak/>
+              <w:t>Sensors owner can easily join the cloud infrastructure. Sensor management service makes it easy to register or remove their sensor off the grid, while maintains the quality and loyalty of sensor owner.</w:t>
             </w:r>
           </w:p>
           <w:p>
@@ -16582,7 +16812,6 @@
               <w:rPr>
                 <w:noProof/>
               </w:rPr>
-              <w:lastRenderedPageBreak/>
               <w:drawing>
                 <wp:inline distT="0" distB="0" distL="0" distR="0" wp14:anchorId="1E9069D8" wp14:editId="25393992">
                   <wp:extent cx="2379889" cy="3085213"/>
@@ -16601,7 +16830,7 @@
                           </pic:cNvPicPr>
                         </pic:nvPicPr>
                         <pic:blipFill>
-                          <a:blip r:embed="rId24">
+                          <a:blip r:embed="rId23">
                             <a:extLst>
                               <a:ext uri="{28A0092B-C50C-407E-A947-70E740481C1C}">
                                 <a14:useLocalDpi xmlns:a14="http://schemas.microsoft.com/office/drawing/2010/main" val="0"/>
@@ -16747,7 +16976,7 @@
                           </pic:cNvPicPr>
                         </pic:nvPicPr>
                         <pic:blipFill>
-                          <a:blip r:embed="rId25">
+                          <a:blip r:embed="rId24">
                             <a:extLst>
                               <a:ext uri="{28A0092B-C50C-407E-A947-70E740481C1C}">
                                 <a14:useLocalDpi xmlns:a14="http://schemas.microsoft.com/office/drawing/2010/main" val="0"/>
@@ -17570,7 +17799,14 @@
                 <w:i/>
                 <w:iCs/>
               </w:rPr>
-              <w:t>B. Services of IoT &amp; Mobile sensor cloud:</w:t>
+              <w:t>B. Services of Io</w:t>
+            </w:r>
+            <w:r>
+              <w:rPr>
+                <w:i/>
+                <w:iCs/>
+              </w:rPr>
+              <w:t>T &amp; Mobile sensor cloud:</w:t>
             </w:r>
           </w:p>
           <w:p>
@@ -17630,7 +17866,7 @@
                           </pic:cNvPicPr>
                         </pic:nvPicPr>
                         <pic:blipFill>
-                          <a:blip r:embed="rId26">
+                          <a:blip r:embed="rId25">
                             <a:extLst>
                               <a:ext uri="{28A0092B-C50C-407E-A947-70E740481C1C}">
                                 <a14:useLocalDpi xmlns:a14="http://schemas.microsoft.com/office/drawing/2010/main" val="0"/>
@@ -17777,7 +18013,7 @@
                           </pic:cNvPicPr>
                         </pic:nvPicPr>
                         <pic:blipFill>
-                          <a:blip r:embed="rId27">
+                          <a:blip r:embed="rId26">
                             <a:extLst>
                               <a:ext uri="{28A0092B-C50C-407E-A947-70E740481C1C}">
                                 <a14:useLocalDpi xmlns:a14="http://schemas.microsoft.com/office/drawing/2010/main" val="0"/>
@@ -19434,8 +19670,8 @@
               <w:lastRenderedPageBreak/>
               <w:t>[4.8]</w:t>
             </w:r>
-            <w:bookmarkStart w:id="1" w:name="_v48xwpf7qv7a" w:colFirst="0" w:colLast="0"/>
-            <w:bookmarkEnd w:id="1"/>
+            <w:bookmarkStart w:id="0" w:name="_v48xwpf7qv7a" w:colFirst="0" w:colLast="0"/>
+            <w:bookmarkEnd w:id="0"/>
           </w:p>
         </w:tc>
         <w:tc>
@@ -19538,7 +19774,7 @@
           <w:sz w:val="20"/>
           <w:szCs w:val="20"/>
         </w:rPr>
-        <w:t>In This paper we have researched about the emer</w:t>
+        <w:t>In t</w:t>
       </w:r>
       <w:r>
         <w:rPr>
@@ -19546,7 +19782,7 @@
           <w:sz w:val="20"/>
           <w:szCs w:val="20"/>
         </w:rPr>
-        <w:t xml:space="preserve">ging </w:t>
+        <w:t xml:space="preserve">his paper we have </w:t>
       </w:r>
       <w:r>
         <w:rPr>
@@ -19554,7 +19790,7 @@
           <w:sz w:val="20"/>
           <w:szCs w:val="20"/>
         </w:rPr>
-        <w:t xml:space="preserve">topic </w:t>
+        <w:t>presented our research on the</w:t>
       </w:r>
       <w:r>
         <w:rPr>
@@ -19562,7 +19798,7 @@
           <w:sz w:val="20"/>
           <w:szCs w:val="20"/>
         </w:rPr>
-        <w:t>“</w:t>
+        <w:t xml:space="preserve"> </w:t>
       </w:r>
       <w:r>
         <w:rPr>
@@ -19570,7 +19806,7 @@
           <w:sz w:val="20"/>
           <w:szCs w:val="20"/>
         </w:rPr>
-        <w:t>mobile sensing and mobile cloud services</w:t>
+        <w:t xml:space="preserve">topic </w:t>
       </w:r>
       <w:r>
         <w:rPr>
@@ -19578,7 +19814,7 @@
           <w:sz w:val="20"/>
           <w:szCs w:val="20"/>
         </w:rPr>
-        <w:t>”</w:t>
+        <w:t>“</w:t>
       </w:r>
       <w:r>
         <w:rPr>
@@ -19586,7 +19822,7 @@
           <w:sz w:val="20"/>
           <w:szCs w:val="20"/>
         </w:rPr>
-        <w:t>.</w:t>
+        <w:t>mobile sensing and mobile cloud services</w:t>
       </w:r>
       <w:r>
         <w:rPr>
@@ -19594,7 +19830,7 @@
           <w:sz w:val="20"/>
           <w:szCs w:val="20"/>
         </w:rPr>
-        <w:t xml:space="preserve"> Enlisted and compared </w:t>
+        <w:t>”</w:t>
       </w:r>
       <w:r>
         <w:rPr>
@@ -19602,7 +19838,7 @@
           <w:sz w:val="20"/>
           <w:szCs w:val="20"/>
         </w:rPr>
-        <w:t>the various</w:t>
+        <w:t>.</w:t>
       </w:r>
       <w:r>
         <w:rPr>
@@ -19610,7 +19846,7 @@
           <w:sz w:val="20"/>
           <w:szCs w:val="20"/>
         </w:rPr>
-        <w:t xml:space="preserve"> existing </w:t>
+        <w:t xml:space="preserve"> Enlisted and compared </w:t>
       </w:r>
       <w:r>
         <w:rPr>
@@ -19618,7 +19854,7 @@
           <w:sz w:val="20"/>
           <w:szCs w:val="20"/>
         </w:rPr>
-        <w:t>mobile sensors</w:t>
+        <w:t>the various</w:t>
       </w:r>
       <w:r>
         <w:rPr>
@@ -19626,7 +19862,7 @@
           <w:sz w:val="20"/>
           <w:szCs w:val="20"/>
         </w:rPr>
-        <w:t>.</w:t>
+        <w:t xml:space="preserve"> existing </w:t>
       </w:r>
       <w:r>
         <w:rPr>
@@ -19634,7 +19870,7 @@
           <w:sz w:val="20"/>
           <w:szCs w:val="20"/>
         </w:rPr>
-        <w:t xml:space="preserve"> </w:t>
+        <w:t>mobile sensors</w:t>
       </w:r>
       <w:r>
         <w:rPr>
@@ -19642,7 +19878,7 @@
           <w:sz w:val="20"/>
           <w:szCs w:val="20"/>
         </w:rPr>
-        <w:t>Discussed the different</w:t>
+        <w:t xml:space="preserve"> and how they can be used in developing smart applications.</w:t>
       </w:r>
       <w:r>
         <w:rPr>
@@ -19650,7 +19886,7 @@
           <w:sz w:val="20"/>
           <w:szCs w:val="20"/>
         </w:rPr>
-        <w:t xml:space="preserve"> mobile sensor networks and service</w:t>
+        <w:t xml:space="preserve"> Discussed</w:t>
       </w:r>
       <w:r>
         <w:rPr>
@@ -19658,7 +19894,7 @@
           <w:sz w:val="20"/>
           <w:szCs w:val="20"/>
         </w:rPr>
-        <w:t xml:space="preserve"> platforms.</w:t>
+        <w:t xml:space="preserve"> the different</w:t>
       </w:r>
       <w:r>
         <w:rPr>
@@ -19666,7 +19902,7 @@
           <w:sz w:val="20"/>
           <w:szCs w:val="20"/>
         </w:rPr>
-        <w:t xml:space="preserve"> Threw some light on IOT sensing.</w:t>
+        <w:t xml:space="preserve"> mobile sensor networks and service</w:t>
       </w:r>
       <w:r>
         <w:rPr>
@@ -19674,7 +19910,121 @@
           <w:sz w:val="20"/>
           <w:szCs w:val="20"/>
         </w:rPr>
-        <w:t xml:space="preserve"> Provided the advantages of mobile sensors over static sensors.</w:t>
+        <w:t xml:space="preserve"> platforms.</w:t>
+      </w:r>
+      <w:r>
+        <w:rPr>
+          <w:rFonts w:ascii="Times New Roman" w:eastAsia="Times New Roman" w:hAnsi="Times New Roman" w:cs="Times New Roman"/>
+          <w:sz w:val="20"/>
+          <w:szCs w:val="20"/>
+        </w:rPr>
+        <w:t xml:space="preserve"> </w:t>
+      </w:r>
+      <w:r>
+        <w:rPr>
+          <w:rFonts w:ascii="Times New Roman" w:eastAsia="Times New Roman" w:hAnsi="Times New Roman" w:cs="Times New Roman"/>
+          <w:sz w:val="20"/>
+          <w:szCs w:val="20"/>
+        </w:rPr>
+        <w:t>Provided the advantages of mobile sensors over static sensors</w:t>
+      </w:r>
+      <w:r>
+        <w:rPr>
+          <w:rFonts w:ascii="Times New Roman" w:eastAsia="Times New Roman" w:hAnsi="Times New Roman" w:cs="Times New Roman"/>
+          <w:sz w:val="20"/>
+          <w:szCs w:val="20"/>
+        </w:rPr>
+        <w:t xml:space="preserve"> and how it aids in developing a Smart City</w:t>
+      </w:r>
+      <w:r>
+        <w:rPr>
+          <w:rFonts w:ascii="Times New Roman" w:eastAsia="Times New Roman" w:hAnsi="Times New Roman" w:cs="Times New Roman"/>
+          <w:sz w:val="20"/>
+          <w:szCs w:val="20"/>
+        </w:rPr>
+        <w:t>.</w:t>
+      </w:r>
+      <w:r>
+        <w:rPr>
+          <w:rFonts w:ascii="Times New Roman" w:eastAsia="Times New Roman" w:hAnsi="Times New Roman" w:cs="Times New Roman"/>
+          <w:sz w:val="20"/>
+          <w:szCs w:val="20"/>
+        </w:rPr>
+        <w:t xml:space="preserve"> </w:t>
+      </w:r>
+      <w:r>
+        <w:rPr>
+          <w:rFonts w:ascii="Times New Roman" w:eastAsia="Times New Roman" w:hAnsi="Times New Roman" w:cs="Times New Roman"/>
+          <w:sz w:val="20"/>
+          <w:szCs w:val="20"/>
+        </w:rPr>
+        <w:t>Threw some light on Io</w:t>
+      </w:r>
+      <w:r>
+        <w:rPr>
+          <w:rFonts w:ascii="Times New Roman" w:eastAsia="Times New Roman" w:hAnsi="Times New Roman" w:cs="Times New Roman"/>
+          <w:sz w:val="20"/>
+          <w:szCs w:val="20"/>
+        </w:rPr>
+        <w:t>T sensing.</w:t>
+      </w:r>
+      <w:r>
+        <w:rPr>
+          <w:rFonts w:ascii="Times New Roman" w:eastAsia="Times New Roman" w:hAnsi="Times New Roman" w:cs="Times New Roman"/>
+          <w:sz w:val="20"/>
+          <w:szCs w:val="20"/>
+        </w:rPr>
+        <w:t xml:space="preserve"> Since IoT</w:t>
+      </w:r>
+      <w:r>
+        <w:rPr>
+          <w:rFonts w:ascii="Times New Roman" w:eastAsia="Times New Roman" w:hAnsi="Times New Roman" w:cs="Times New Roman"/>
+          <w:sz w:val="20"/>
+          <w:szCs w:val="20"/>
+        </w:rPr>
+        <w:t xml:space="preserve"> sensing is a ne</w:t>
+      </w:r>
+      <w:r>
+        <w:rPr>
+          <w:rFonts w:ascii="Times New Roman" w:eastAsia="Times New Roman" w:hAnsi="Times New Roman" w:cs="Times New Roman"/>
+          <w:sz w:val="20"/>
+          <w:szCs w:val="20"/>
+        </w:rPr>
+        <w:t>w topic our research is based on the findings of Wireless Sensor Network architecture</w:t>
+      </w:r>
+      <w:r>
+        <w:rPr>
+          <w:rFonts w:ascii="Times New Roman" w:eastAsia="Times New Roman" w:hAnsi="Times New Roman" w:cs="Times New Roman"/>
+          <w:sz w:val="20"/>
+          <w:szCs w:val="20"/>
+        </w:rPr>
+        <w:t xml:space="preserve"> because of its resemblance to IoT sensing</w:t>
+      </w:r>
+      <w:r>
+        <w:rPr>
+          <w:rFonts w:ascii="Times New Roman" w:eastAsia="Times New Roman" w:hAnsi="Times New Roman" w:cs="Times New Roman"/>
+          <w:sz w:val="20"/>
+          <w:szCs w:val="20"/>
+        </w:rPr>
+        <w:t>.</w:t>
+      </w:r>
+      <w:r>
+        <w:rPr>
+          <w:rFonts w:ascii="Times New Roman" w:eastAsia="Times New Roman" w:hAnsi="Times New Roman" w:cs="Times New Roman"/>
+          <w:sz w:val="20"/>
+          <w:szCs w:val="20"/>
+        </w:rPr>
+        <w:t xml:space="preserve"> In reality the actual findings of IoT sensing and architecture is yet to be researched in depth.</w:t>
+      </w:r>
+      <w:bookmarkStart w:id="1" w:name="_GoBack"/>
+      <w:bookmarkEnd w:id="1"/>
+      <w:r>
+        <w:rPr>
+          <w:rFonts w:ascii="Times New Roman" w:eastAsia="Times New Roman" w:hAnsi="Times New Roman" w:cs="Times New Roman"/>
+          <w:sz w:val="20"/>
+          <w:szCs w:val="20"/>
+        </w:rPr>
+        <w:t xml:space="preserve"> </w:t>
       </w:r>
     </w:p>
     <w:p>
@@ -19904,7 +20254,7 @@
         </w:rPr>
         <w:t>Shahnawaz Alam, Keshaw Dewangan, Arijit Sinharay, Avik Ghose.(2016). Mobile Sensing Framework for Task Partitioning Between Cloud and Edge Device for Improved Performance[Online]. Available:</w:t>
       </w:r>
-      <w:hyperlink r:id="rId28" w:history="1">
+      <w:hyperlink r:id="rId27" w:history="1">
         <w:r>
           <w:rPr>
             <w:rStyle w:val="Hyperlink"/>
@@ -19949,7 +20299,7 @@
         </w:rPr>
         <w:t>Xiaoyun Mo, Dianxi Shi, Ruosong Yang, Han Li, ZheHang Tong, Feng Wang. (2015). A Framework of Fine-grained Mobile Sensing Data Collection and Behavior Analysis in an Energy-configurable Way[Online]. Available:</w:t>
       </w:r>
-      <w:hyperlink r:id="rId29" w:history="1">
+      <w:hyperlink r:id="rId28" w:history="1">
         <w:r>
           <w:rPr>
             <w:rStyle w:val="Hyperlink"/>
@@ -20047,7 +20397,7 @@
         </w:rPr>
         <w:t xml:space="preserve"> and Guoliang Xue. (2012-1-1). Sensing as a service: A cloud computing system for mobile phone sensing[Online]. Available:</w:t>
       </w:r>
-      <w:hyperlink r:id="rId30" w:history="1">
+      <w:hyperlink r:id="rId29" w:history="1">
         <w:r>
           <w:rPr>
             <w:rStyle w:val="Hyperlink"/>
@@ -20121,7 +20471,7 @@
         </w:rPr>
         <w:t>EcoSensor: Monitoring environmental pollution using mobile sensors [Online]. Available:</w:t>
       </w:r>
-      <w:hyperlink r:id="rId31" w:history="1">
+      <w:hyperlink r:id="rId30" w:history="1">
         <w:r>
           <w:rPr>
             <w:rStyle w:val="Hyperlink"/>
@@ -20153,12 +20503,13 @@
           <w:sz w:val="18"/>
           <w:szCs w:val="18"/>
         </w:rPr>
+        <w:lastRenderedPageBreak/>
         <w:t>Wei Tang , Zheng Yan. (2015).CloudRec: A Mobile Cloud Service Recommender System based on Adaptive QoS Management  [Online]. Available:</w:t>
       </w:r>
       <w:r>
         <w:t xml:space="preserve"> </w:t>
       </w:r>
-      <w:hyperlink r:id="rId32" w:history="1">
+      <w:hyperlink r:id="rId31" w:history="1">
         <w:r>
           <w:rPr>
             <w:rStyle w:val="Hyperlink"/>
@@ -20193,18 +20544,9 @@
           <w:sz w:val="18"/>
           <w:szCs w:val="18"/>
         </w:rPr>
-        <w:t xml:space="preserve">Chao Xu, Shaohan Hu, Wei Zheng, Tarek F. Abdelzaher, Pan Hui, Zhiheng Xie, Hengchang Liu, and John </w:t>
-      </w:r>
-      <w:r>
-        <w:rPr>
-          <w:color w:val="000000"/>
-          <w:sz w:val="18"/>
-          <w:szCs w:val="18"/>
-        </w:rPr>
-        <w:lastRenderedPageBreak/>
-        <w:t>Stankovic, Fellow, IEEE. (2015). Efficient 3G/4G Budget Utilization in Mobile Sensing Applications [Online]. Available:</w:t>
-      </w:r>
-      <w:hyperlink r:id="rId33" w:history="1">
+        <w:t>Chao Xu, Shaohan Hu, Wei Zheng, Tarek F. Abdelzaher, Pan Hui, Zhiheng Xie, Hengchang Liu, and John Stankovic, Fellow, IEEE. (2015). Efficient 3G/4G Budget Utilization in Mobile Sensing Applications [Online]. Available:</w:t>
+      </w:r>
+      <w:hyperlink r:id="rId32" w:history="1">
         <w:r>
           <w:rPr>
             <w:rStyle w:val="Hyperlink"/>
@@ -20257,7 +20599,7 @@
       <w:r>
         <w:t xml:space="preserve"> </w:t>
       </w:r>
-      <w:hyperlink r:id="rId34" w:history="1">
+      <w:hyperlink r:id="rId33" w:history="1">
         <w:r>
           <w:rPr>
             <w:rStyle w:val="Hyperlink"/>
@@ -20310,7 +20652,7 @@
         </w:rPr>
         <w:t>. Available:</w:t>
       </w:r>
-      <w:hyperlink r:id="rId35" w:history="1">
+      <w:hyperlink r:id="rId34" w:history="1">
         <w:r>
           <w:rPr>
             <w:rStyle w:val="Hyperlink"/>
@@ -20348,7 +20690,7 @@
         </w:rPr>
         <w:t>Mikkel Baun Kjærgaard and Marco Kuhrmann. (2015). On Architectural Qualities and Tactics for Mobile Sensing [Online]. Available:</w:t>
       </w:r>
-      <w:hyperlink r:id="rId36" w:history="1">
+      <w:hyperlink r:id="rId35" w:history="1">
         <w:r>
           <w:rPr>
             <w:rStyle w:val="Hyperlink"/>
@@ -20385,7 +20727,7 @@
         </w:rPr>
         <w:t>Qinghua Li and Guohong CaoProviding. (2016-june). Privacy-Aware Incentives in Mobile Sensing Systems [Online]. Available:</w:t>
       </w:r>
-      <w:hyperlink r:id="rId37" w:history="1">
+      <w:hyperlink r:id="rId36" w:history="1">
         <w:r>
           <w:rPr>
             <w:rStyle w:val="Hyperlink"/>
@@ -20435,7 +20777,7 @@
         </w:rPr>
         <w:t>S. Ali, S. Khusro, A. Rauf and S. Mahfooz.(2014, Dec 1). Sensors and Mobile Phones: Evolution and State-of-the-Art [Online]. Available:</w:t>
       </w:r>
-      <w:hyperlink r:id="rId38" w:history="1">
+      <w:hyperlink r:id="rId37" w:history="1">
         <w:r>
           <w:rPr>
             <w:rStyle w:val="Hyperlink"/>
@@ -20467,7 +20809,7 @@
         </w:rPr>
         <w:t>Tanveer Hossen Sakkhor, Samin Saksiat Zaman, Md. Arafat Al Sadi, Abdullah Al Nayeem Mahmud.(2015, Jan 1). Autonomous Car Using Full Mapping GPS System [Online]. Available:</w:t>
       </w:r>
-      <w:hyperlink r:id="rId39" w:history="1">
+      <w:hyperlink r:id="rId38" w:history="1">
         <w:r>
           <w:rPr>
             <w:rStyle w:val="Hyperlink"/>
@@ -20502,7 +20844,7 @@
       <w:r>
         <w:t xml:space="preserve"> </w:t>
       </w:r>
-      <w:hyperlink r:id="rId40" w:history="1">
+      <w:hyperlink r:id="rId39" w:history="1">
         <w:r>
           <w:rPr>
             <w:rStyle w:val="Hyperlink"/>
@@ -20534,7 +20876,7 @@
         </w:rPr>
         <w:t>Zhixian Yan and Dipanjan Chakraborty.(2014, July 1) Semantics in Mobile Sensing[Online]. Available:</w:t>
       </w:r>
-      <w:hyperlink r:id="rId41" w:history="1">
+      <w:hyperlink r:id="rId40" w:history="1">
         <w:r>
           <w:rPr>
             <w:rStyle w:val="Hyperlink"/>
@@ -20566,7 +20908,7 @@
         </w:rPr>
         <w:t>Bratislav Predic, Zhixian Yan, Julien Eberle, Dragan Stojanovic, Karl Aberer. (2013, March 19). ExposureSense: Integrating Daily Activities with Air Quality using Mobile Participatory Sensing [Online]. Available:</w:t>
       </w:r>
-      <w:hyperlink r:id="rId42" w:history="1">
+      <w:hyperlink r:id="rId41" w:history="1">
         <w:r>
           <w:rPr>
             <w:rStyle w:val="Hyperlink"/>
@@ -20598,14 +20940,23 @@
         </w:rPr>
         <w:t>Darrell M. West .(2013, Oct 1). Improving Health Care through Mobile Medical Devices and Sensors [Online]. Available:</w:t>
       </w:r>
-      <w:hyperlink r:id="rId43" w:history="1">
+      <w:hyperlink r:id="rId42" w:history="1">
         <w:r>
           <w:rPr>
             <w:rStyle w:val="Hyperlink"/>
             <w:sz w:val="18"/>
             <w:szCs w:val="18"/>
           </w:rPr>
-          <w:t>http://health.economictimes.indiatimes.com/web/files/retail_files/reports/data_file-Improving-Health-Care-through-Mobile-Medical-Devices-and-Sensors-1421909464.pdf</w:t>
+          <w:t>http://health.economictimes.indiatimes.com/web/files/retail_files/reports/data_file-Improving-Health-Care-</w:t>
+        </w:r>
+        <w:r>
+          <w:rPr>
+            <w:rStyle w:val="Hyperlink"/>
+            <w:sz w:val="18"/>
+            <w:szCs w:val="18"/>
+          </w:rPr>
+          <w:lastRenderedPageBreak/>
+          <w:t>through-Mobile-Medical-Devices-and-Sensors-1421909464.pdf</w:t>
         </w:r>
       </w:hyperlink>
     </w:p>
@@ -20630,7 +20981,7 @@
         </w:rPr>
         <w:t>Jennifer R. Kwapisz, Gary M. Weiss, Samuel A. Moore. (2010, March 1). WILDSENSING: Design and Deployment of a Sustainable Sensor Network for Wildlife Monitoring [Online]. Available:</w:t>
       </w:r>
-      <w:hyperlink r:id="rId44" w:history="1">
+      <w:hyperlink r:id="rId43" w:history="1">
         <w:r>
           <w:rPr>
             <w:rStyle w:val="Hyperlink"/>
@@ -20660,10 +21011,9 @@
           <w:sz w:val="18"/>
           <w:szCs w:val="18"/>
         </w:rPr>
-        <w:lastRenderedPageBreak/>
         <w:t>Jack Reilly, Shideh Dashti, Mari Ervasti, Jonathan D. Bray, Steven D. Glaser, and Alexandre M. Bayen. (2013, April 1). Mobile Phones as Seismologic Sensors: Automating Data Extraction for the iShake System [Online]. Available:</w:t>
       </w:r>
-      <w:hyperlink r:id="rId45" w:history="1">
+      <w:hyperlink r:id="rId44" w:history="1">
         <w:r>
           <w:rPr>
             <w:rStyle w:val="Hyperlink"/>
@@ -20697,7 +21047,7 @@
         </w:rPr>
         <w:t>Andrea Zanella, Nicola Bui, Lorenzo Vangelista, and Michele Zorzi. (2014, Feb 1). Internet of Things for Smart Cities [Online]. Available:</w:t>
       </w:r>
-      <w:hyperlink r:id="rId46" w:history="1">
+      <w:hyperlink r:id="rId45" w:history="1">
         <w:r>
           <w:rPr>
             <w:rStyle w:val="Hyperlink"/>
@@ -20901,7 +21251,7 @@
         </w:rPr>
         <w:t>Available:</w:t>
       </w:r>
-      <w:hyperlink r:id="rId47" w:history="1">
+      <w:hyperlink r:id="rId46" w:history="1">
         <w:r>
           <w:rPr>
             <w:rStyle w:val="Hyperlink"/>
@@ -20936,7 +21286,7 @@
         </w:rPr>
         <w:t>Natalizio, Enrico, and Valer Loscr (2011). "Controlled Mobility in Mobile Sensor Networks: Advantages, Issues and Challenges." [Online].Available:</w:t>
       </w:r>
-      <w:hyperlink r:id="rId48" w:history="1">
+      <w:hyperlink r:id="rId47" w:history="1">
         <w:r>
           <w:rPr>
             <w:rStyle w:val="Hyperlink"/>
@@ -20989,7 +21339,7 @@
         </w:rPr>
         <w:t>). Overview of Wireless Sensor Network, Wireless Sensor Networks - Technology and Protocols, Dr. Mohammad Matin (Ed.), InTech, DOI: 10.5772/49376. Available:</w:t>
       </w:r>
-      <w:hyperlink r:id="rId49" w:history="1">
+      <w:hyperlink r:id="rId48" w:history="1">
         <w:r>
           <w:rPr>
             <w:rStyle w:val="Hyperlink"/>
@@ -21047,7 +21397,7 @@
         </w:rPr>
         <w:t xml:space="preserve">Available: </w:t>
       </w:r>
-      <w:hyperlink r:id="rId50" w:history="1">
+      <w:hyperlink r:id="rId49" w:history="1">
         <w:r>
           <w:rPr>
             <w:rStyle w:val="Hyperlink"/>
@@ -21082,7 +21432,7 @@
         </w:rPr>
         <w:t>Lawson, Victor, Vinay Kumar, and Lakshmish Ramaswamy (2015). "Mobile Cloud Enabled Sensor Services: Opportunities, Challenges and Approaches." [Online]. Available:</w:t>
       </w:r>
-      <w:hyperlink r:id="rId51" w:history="1">
+      <w:hyperlink r:id="rId50" w:history="1">
         <w:r>
           <w:rPr>
             <w:rStyle w:val="Hyperlink"/>
@@ -21119,7 +21469,7 @@
         </w:rPr>
         <w:t>Sen, Sougata, Archan Misra, Rajesh Balan, and Lipyeow Lim (2012). "The Case for Cloud-Enabled Mobile Sensing Services." [Online]. Available:</w:t>
       </w:r>
-      <w:hyperlink r:id="rId52" w:history="1">
+      <w:hyperlink r:id="rId51" w:history="1">
         <w:r>
           <w:rPr>
             <w:rStyle w:val="Hyperlink"/>
@@ -21156,7 +21506,7 @@
         </w:rPr>
         <w:t>Biradar, Rajashree V., V. C. Patil, S. R. Sawat, Dr, and R. R. Mudholkar, Dr. "Classification and comparison of routing protocols in wireless sensor network" (2009) [Online]. Available:</w:t>
       </w:r>
-      <w:hyperlink r:id="rId53" w:history="1">
+      <w:hyperlink r:id="rId52" w:history="1">
         <w:r>
           <w:rPr>
             <w:rStyle w:val="Hyperlink"/>
@@ -21193,9 +21543,18 @@
           <w:sz w:val="18"/>
           <w:szCs w:val="18"/>
         </w:rPr>
-        <w:t xml:space="preserve">Luis M. Borges, Ferando J.Velez, Antonio S.Lebres (2014, April 24). Survey on the Characterization and Classification of Wireless Sensor Network Applications. Available: </w:t>
-      </w:r>
-      <w:hyperlink r:id="rId54" w:history="1">
+        <w:t xml:space="preserve">Luis M. Borges, Ferando J.Velez, Antonio S.Lebres (2014, April 24). Survey on the Characterization and </w:t>
+      </w:r>
+      <w:r>
+        <w:rPr>
+          <w:color w:val="000000"/>
+          <w:sz w:val="18"/>
+          <w:szCs w:val="18"/>
+        </w:rPr>
+        <w:lastRenderedPageBreak/>
+        <w:t xml:space="preserve">Classification of Wireless Sensor Network Applications. Available: </w:t>
+      </w:r>
+      <w:hyperlink r:id="rId53" w:history="1">
         <w:r>
           <w:rPr>
             <w:rStyle w:val="Hyperlink"/>
@@ -21246,7 +21605,7 @@
         </w:rPr>
         <w:t>Available:</w:t>
       </w:r>
-      <w:hyperlink r:id="rId55" w:history="1">
+      <w:hyperlink r:id="rId54" w:history="1">
         <w:r>
           <w:rPr>
             <w:rStyle w:val="Hyperlink"/>
@@ -21279,7 +21638,6 @@
           <w:sz w:val="18"/>
           <w:szCs w:val="18"/>
         </w:rPr>
-        <w:lastRenderedPageBreak/>
         <w:t>Islam T.Almalkawi, Manel Guerro Zapata, JN Al-Karaki (2012 May). A Cross-Layer-Based Clustered Multipath Routing with QoS-Aware Scheduling for Wireless Multimedia Sensor Networks.[Online]</w:t>
       </w:r>
       <w:r>
@@ -21298,7 +21656,7 @@
         </w:rPr>
         <w:t>Available:</w:t>
       </w:r>
-      <w:hyperlink r:id="rId56" w:history="1">
+      <w:hyperlink r:id="rId55" w:history="1">
         <w:r>
           <w:rPr>
             <w:rStyle w:val="Hyperlink"/>
@@ -21350,7 +21708,7 @@
         </w:rPr>
         <w:t>Jayavardhana Gubbia, Rajkumar Buyyab, Slaven Marusica, Marimuthu Palaniswamia. (2013, Feb 24). Internet of Things (IoT): A vision, architectural elements, and future directions [Online]. Available:</w:t>
       </w:r>
-      <w:hyperlink r:id="rId57" w:history="1">
+      <w:hyperlink r:id="rId56" w:history="1">
         <w:r>
           <w:rPr>
             <w:rStyle w:val="Hyperlink"/>
@@ -21388,7 +21746,7 @@
         </w:rPr>
         <w:t>Raghu K. Ganti, Fan Ye, and Hui Lei. (2011, Nov 1). Mobile Crowdsensing: Current State and Future Challenges[Online]. Available:</w:t>
       </w:r>
-      <w:hyperlink r:id="rId58" w:history="1">
+      <w:hyperlink r:id="rId57" w:history="1">
         <w:r>
           <w:rPr>
             <w:rStyle w:val="Hyperlink"/>
@@ -21426,7 +21784,7 @@
         </w:rPr>
         <w:t>Melanie Swan. (2012, Nov 8). Sensor Mania! The Internet of Things, Wearable Computing, Objective Metrics, and the Quantified Self 2.0 [Online]. Available:</w:t>
       </w:r>
-      <w:hyperlink r:id="rId59" w:history="1">
+      <w:hyperlink r:id="rId58" w:history="1">
         <w:r>
           <w:rPr>
             <w:rStyle w:val="Hyperlink"/>
@@ -21464,7 +21822,7 @@
         </w:rPr>
         <w:t>Charith Perera, Arkady Zaslavsky, Peter Christen, Dimitrios Georgakopoulos. (2013, Sep 2). Sensing as a service model for smart cities supported by Internet of Things [Online]. Available:</w:t>
       </w:r>
-      <w:hyperlink r:id="rId60" w:history="1">
+      <w:hyperlink r:id="rId59" w:history="1">
         <w:r>
           <w:rPr>
             <w:rStyle w:val="Hyperlink"/>
@@ -21502,7 +21860,7 @@
         </w:rPr>
         <w:t>Atif Alamri, Wasai Shadab Ansari, Mohammad Mehedi Hassan M. Shamim Hossain, Abdulhameed Alelaiwi, M. Anwar Hossain. (2016, June 13). A Survey on Sensor-Cloud: Architecture, Applications, and Approaches [Online].  Available:</w:t>
       </w:r>
-      <w:hyperlink r:id="rId61" w:history="1">
+      <w:hyperlink r:id="rId60" w:history="1">
         <w:r>
           <w:rPr>
             <w:rStyle w:val="Hyperlink"/>
@@ -21540,7 +21898,7 @@
         </w:rPr>
         <w:t>Vintesh Patel. (2013, Oct 19). Sensor Cloud Infrastructure - Small Survey Report [Online]. Available:</w:t>
       </w:r>
-      <w:hyperlink r:id="rId62" w:history="1">
+      <w:hyperlink r:id="rId61" w:history="1">
         <w:r>
           <w:rPr>
             <w:rStyle w:val="Hyperlink"/>
@@ -21579,7 +21937,7 @@
         </w:rPr>
         <w:t>C. Doukas ; I. Maglogiannis. (2012, Sep 10). Bringing IoT and Cloud Computing towards Pervasive Healthcare [Online], Available:</w:t>
       </w:r>
-      <w:hyperlink r:id="rId63" w:history="1">
+      <w:hyperlink r:id="rId62" w:history="1">
         <w:r>
           <w:rPr>
             <w:rStyle w:val="Hyperlink"/>
@@ -21657,7 +22015,7 @@
         </w:rPr>
         <w:t xml:space="preserve"> [Online]. Available: </w:t>
       </w:r>
-      <w:hyperlink r:id="rId64" w:history="1">
+      <w:hyperlink r:id="rId63" w:history="1">
         <w:r>
           <w:rPr>
             <w:rStyle w:val="Hyperlink"/>
@@ -21723,9 +22081,18 @@
           <w:sz w:val="18"/>
           <w:szCs w:val="18"/>
         </w:rPr>
-        <w:t xml:space="preserve"> [Online]. Available: </w:t>
-      </w:r>
-      <w:hyperlink r:id="rId65" w:history="1">
+        <w:t xml:space="preserve"> </w:t>
+      </w:r>
+      <w:r>
+        <w:rPr>
+          <w:color w:val="000000"/>
+          <w:sz w:val="18"/>
+          <w:szCs w:val="18"/>
+        </w:rPr>
+        <w:lastRenderedPageBreak/>
+        <w:t xml:space="preserve">[Online]. Available: </w:t>
+      </w:r>
+      <w:hyperlink r:id="rId64" w:history="1">
         <w:r>
           <w:rPr>
             <w:rStyle w:val="Hyperlink"/>
@@ -21793,7 +22160,7 @@
         </w:rPr>
         <w:t xml:space="preserve"> [Online]. Available: </w:t>
       </w:r>
-      <w:hyperlink r:id="rId66" w:history="1">
+      <w:hyperlink r:id="rId65" w:history="1">
         <w:r>
           <w:rPr>
             <w:rStyle w:val="Hyperlink"/>
@@ -21834,32 +22201,23 @@
           <w:sz w:val="18"/>
           <w:szCs w:val="20"/>
         </w:rPr>
-        <w:t xml:space="preserve">Proceedings of </w:t>
-      </w:r>
-      <w:r>
-        <w:rPr>
-          <w:iCs/>
+        <w:t>Proceedings of the IEEE 3rd International Conference on Cloud Computing</w:t>
+      </w:r>
+      <w:r>
+        <w:rPr>
           <w:sz w:val="18"/>
           <w:szCs w:val="20"/>
         </w:rPr>
-        <w:lastRenderedPageBreak/>
-        <w:t>the IEEE 3rd International Conference on Cloud Computing</w:t>
+        <w:t xml:space="preserve"> </w:t>
       </w:r>
       <w:r>
         <w:rPr>
           <w:sz w:val="18"/>
           <w:szCs w:val="20"/>
         </w:rPr>
-        <w:t xml:space="preserve"> </w:t>
-      </w:r>
-      <w:r>
-        <w:rPr>
-          <w:sz w:val="18"/>
-          <w:szCs w:val="20"/>
-        </w:rPr>
         <w:t xml:space="preserve">(2011, Dec 1) [Online]. Available: </w:t>
       </w:r>
-      <w:hyperlink r:id="rId67" w:history="1">
+      <w:hyperlink r:id="rId66" w:history="1">
         <w:r>
           <w:rPr>
             <w:rStyle w:val="Hyperlink"/>
@@ -21937,7 +22295,7 @@
         </w:rPr>
         <w:t xml:space="preserve">. Available: </w:t>
       </w:r>
-      <w:hyperlink r:id="rId68" w:history="1">
+      <w:hyperlink r:id="rId67" w:history="1">
         <w:r>
           <w:rPr>
             <w:rStyle w:val="Hyperlink"/>
@@ -22062,7 +22420,7 @@
         </w:rPr>
         <w:t>[Online]. Availabe:</w:t>
       </w:r>
-      <w:hyperlink r:id="rId69" w:history="1">
+      <w:hyperlink r:id="rId68" w:history="1">
         <w:r>
           <w:rPr>
             <w:rStyle w:val="Hyperlink"/>
@@ -22126,7 +22484,7 @@
 </file>
 
 <file path=word/endnotes.xml><?xml version="1.0" encoding="utf-8"?>
-<w:endnotes xmlns:wpc="http://schemas.microsoft.com/office/word/2010/wordprocessingCanvas" xmlns:mo="http://schemas.microsoft.com/office/mac/office/2008/main" xmlns:mc="http://schemas.openxmlformats.org/markup-compatibility/2006" xmlns:mv="urn:schemas-microsoft-com:mac:vml" xmlns:o="urn:schemas-microsoft-com:office:office" xmlns:r="http://schemas.openxmlformats.org/officeDocument/2006/relationships" xmlns:m="http://schemas.openxmlformats.org/officeDocument/2006/math" xmlns:v="urn:schemas-microsoft-com:vml" xmlns:wp14="http://schemas.microsoft.com/office/word/2010/wordprocessingDrawing" xmlns:wp="http://schemas.openxmlformats.org/drawingml/2006/wordprocessingDrawing" xmlns:w10="urn:schemas-microsoft-com:office:word" xmlns:w="http://schemas.openxmlformats.org/wordprocessingml/2006/main" xmlns:w14="http://schemas.microsoft.com/office/word/2010/wordml" xmlns:wpg="http://schemas.microsoft.com/office/word/2010/wordprocessingGroup" xmlns:wpi="http://schemas.microsoft.com/office/word/2010/wordprocessingInk" xmlns:wne="http://schemas.microsoft.com/office/word/2006/wordml" xmlns:wps="http://schemas.microsoft.com/office/word/2010/wordprocessingShape" mc:Ignorable="w14 wp14">
+<w:endnotes xmlns:wpc="http://schemas.microsoft.com/office/word/2010/wordprocessingCanvas" xmlns:mo="http://schemas.microsoft.com/office/mac/office/2008/main" xmlns:mc="http://schemas.openxmlformats.org/markup-compatibility/2006" xmlns:mv="urn:schemas-microsoft-com:mac:vml" xmlns:o="urn:schemas-microsoft-com:office:office" xmlns:r="http://schemas.openxmlformats.org/officeDocument/2006/relationships" xmlns:m="http://schemas.openxmlformats.org/officeDocument/2006/math" xmlns:v="urn:schemas-microsoft-com:vml" xmlns:wp14="http://schemas.microsoft.com/office/word/2010/wordprocessingDrawing" xmlns:wp="http://schemas.openxmlformats.org/drawingml/2006/wordprocessingDrawing" xmlns:w10="urn:schemas-microsoft-com:office:word" xmlns:w="http://schemas.openxmlformats.org/wordprocessingml/2006/main" xmlns:w14="http://schemas.microsoft.com/office/word/2010/wordml" xmlns:w15="http://schemas.microsoft.com/office/word/2012/wordml" xmlns:wpg="http://schemas.microsoft.com/office/word/2010/wordprocessingGroup" xmlns:wpi="http://schemas.microsoft.com/office/word/2010/wordprocessingInk" xmlns:wne="http://schemas.microsoft.com/office/word/2006/wordml" xmlns:wps="http://schemas.microsoft.com/office/word/2010/wordprocessingShape" mc:Ignorable="w14 w15 wp14">
   <w:endnote w:type="separator" w:id="-1">
     <w:p>
       <w:r>
@@ -22145,7 +22503,7 @@
 </file>
 
 <file path=word/footnotes.xml><?xml version="1.0" encoding="utf-8"?>
-<w:footnotes xmlns:wpc="http://schemas.microsoft.com/office/word/2010/wordprocessingCanvas" xmlns:mo="http://schemas.microsoft.com/office/mac/office/2008/main" xmlns:mc="http://schemas.openxmlformats.org/markup-compatibility/2006" xmlns:mv="urn:schemas-microsoft-com:mac:vml" xmlns:o="urn:schemas-microsoft-com:office:office" xmlns:r="http://schemas.openxmlformats.org/officeDocument/2006/relationships" xmlns:m="http://schemas.openxmlformats.org/officeDocument/2006/math" xmlns:v="urn:schemas-microsoft-com:vml" xmlns:wp14="http://schemas.microsoft.com/office/word/2010/wordprocessingDrawing" xmlns:wp="http://schemas.openxmlformats.org/drawingml/2006/wordprocessingDrawing" xmlns:w10="urn:schemas-microsoft-com:office:word" xmlns:w="http://schemas.openxmlformats.org/wordprocessingml/2006/main" xmlns:w14="http://schemas.microsoft.com/office/word/2010/wordml" xmlns:wpg="http://schemas.microsoft.com/office/word/2010/wordprocessingGroup" xmlns:wpi="http://schemas.microsoft.com/office/word/2010/wordprocessingInk" xmlns:wne="http://schemas.microsoft.com/office/word/2006/wordml" xmlns:wps="http://schemas.microsoft.com/office/word/2010/wordprocessingShape" mc:Ignorable="w14 wp14">
+<w:footnotes xmlns:wpc="http://schemas.microsoft.com/office/word/2010/wordprocessingCanvas" xmlns:mo="http://schemas.microsoft.com/office/mac/office/2008/main" xmlns:mc="http://schemas.openxmlformats.org/markup-compatibility/2006" xmlns:mv="urn:schemas-microsoft-com:mac:vml" xmlns:o="urn:schemas-microsoft-com:office:office" xmlns:r="http://schemas.openxmlformats.org/officeDocument/2006/relationships" xmlns:m="http://schemas.openxmlformats.org/officeDocument/2006/math" xmlns:v="urn:schemas-microsoft-com:vml" xmlns:wp14="http://schemas.microsoft.com/office/word/2010/wordprocessingDrawing" xmlns:wp="http://schemas.openxmlformats.org/drawingml/2006/wordprocessingDrawing" xmlns:w10="urn:schemas-microsoft-com:office:word" xmlns:w="http://schemas.openxmlformats.org/wordprocessingml/2006/main" xmlns:w14="http://schemas.microsoft.com/office/word/2010/wordml" xmlns:w15="http://schemas.microsoft.com/office/word/2012/wordml" xmlns:wpg="http://schemas.microsoft.com/office/word/2010/wordprocessingGroup" xmlns:wpi="http://schemas.microsoft.com/office/word/2010/wordprocessingInk" xmlns:wne="http://schemas.microsoft.com/office/word/2006/wordml" xmlns:wps="http://schemas.microsoft.com/office/word/2010/wordprocessingShape" mc:Ignorable="w14 w15 wp14">
   <w:footnote w:type="separator" w:id="-1">
     <w:p>
       <w:r>
@@ -22164,7 +22522,7 @@
 </file>
 
 <file path=word/header1.xml><?xml version="1.0" encoding="utf-8"?>
-<w:hdr xmlns:wpc="http://schemas.microsoft.com/office/word/2010/wordprocessingCanvas" xmlns:mo="http://schemas.microsoft.com/office/mac/office/2008/main" xmlns:mc="http://schemas.openxmlformats.org/markup-compatibility/2006" xmlns:mv="urn:schemas-microsoft-com:mac:vml" xmlns:o="urn:schemas-microsoft-com:office:office" xmlns:r="http://schemas.openxmlformats.org/officeDocument/2006/relationships" xmlns:m="http://schemas.openxmlformats.org/officeDocument/2006/math" xmlns:v="urn:schemas-microsoft-com:vml" xmlns:wp14="http://schemas.microsoft.com/office/word/2010/wordprocessingDrawing" xmlns:wp="http://schemas.openxmlformats.org/drawingml/2006/wordprocessingDrawing" xmlns:w10="urn:schemas-microsoft-com:office:word" xmlns:w="http://schemas.openxmlformats.org/wordprocessingml/2006/main" xmlns:w14="http://schemas.microsoft.com/office/word/2010/wordml" xmlns:wpg="http://schemas.microsoft.com/office/word/2010/wordprocessingGroup" xmlns:wpi="http://schemas.microsoft.com/office/word/2010/wordprocessingInk" xmlns:wne="http://schemas.microsoft.com/office/word/2006/wordml" xmlns:wps="http://schemas.microsoft.com/office/word/2010/wordprocessingShape" mc:Ignorable="w14 wp14">
+<w:hdr xmlns:wpc="http://schemas.microsoft.com/office/word/2010/wordprocessingCanvas" xmlns:mo="http://schemas.microsoft.com/office/mac/office/2008/main" xmlns:mc="http://schemas.openxmlformats.org/markup-compatibility/2006" xmlns:mv="urn:schemas-microsoft-com:mac:vml" xmlns:o="urn:schemas-microsoft-com:office:office" xmlns:r="http://schemas.openxmlformats.org/officeDocument/2006/relationships" xmlns:m="http://schemas.openxmlformats.org/officeDocument/2006/math" xmlns:v="urn:schemas-microsoft-com:vml" xmlns:wp14="http://schemas.microsoft.com/office/word/2010/wordprocessingDrawing" xmlns:wp="http://schemas.openxmlformats.org/drawingml/2006/wordprocessingDrawing" xmlns:w10="urn:schemas-microsoft-com:office:word" xmlns:w="http://schemas.openxmlformats.org/wordprocessingml/2006/main" xmlns:w14="http://schemas.microsoft.com/office/word/2010/wordml" xmlns:w15="http://schemas.microsoft.com/office/word/2012/wordml" xmlns:wpg="http://schemas.microsoft.com/office/word/2010/wordprocessingGroup" xmlns:wpi="http://schemas.microsoft.com/office/word/2010/wordprocessingInk" xmlns:wne="http://schemas.microsoft.com/office/word/2006/wordml" xmlns:wps="http://schemas.microsoft.com/office/word/2010/wordprocessingShape" mc:Ignorable="w14 w15 wp14">
   <w:p>
     <w:pPr>
       <w:jc w:val="left"/>
@@ -22239,7 +22597,7 @@
 </file>
 
 <file path=word/numbering.xml><?xml version="1.0" encoding="utf-8"?>
-<w:numbering xmlns:wpc="http://schemas.microsoft.com/office/word/2010/wordprocessingCanvas" xmlns:mo="http://schemas.microsoft.com/office/mac/office/2008/main" xmlns:mc="http://schemas.openxmlformats.org/markup-compatibility/2006" xmlns:mv="urn:schemas-microsoft-com:mac:vml" xmlns:o="urn:schemas-microsoft-com:office:office" xmlns:r="http://schemas.openxmlformats.org/officeDocument/2006/relationships" xmlns:m="http://schemas.openxmlformats.org/officeDocument/2006/math" xmlns:v="urn:schemas-microsoft-com:vml" xmlns:wp14="http://schemas.microsoft.com/office/word/2010/wordprocessingDrawing" xmlns:wp="http://schemas.openxmlformats.org/drawingml/2006/wordprocessingDrawing" xmlns:w10="urn:schemas-microsoft-com:office:word" xmlns:w="http://schemas.openxmlformats.org/wordprocessingml/2006/main" xmlns:w14="http://schemas.microsoft.com/office/word/2010/wordml" xmlns:wpg="http://schemas.microsoft.com/office/word/2010/wordprocessingGroup" xmlns:wpi="http://schemas.microsoft.com/office/word/2010/wordprocessingInk" xmlns:wne="http://schemas.microsoft.com/office/word/2006/wordml" xmlns:wps="http://schemas.microsoft.com/office/word/2010/wordprocessingShape" mc:Ignorable="w14 wp14">
+<w:numbering xmlns:wpc="http://schemas.microsoft.com/office/word/2010/wordprocessingCanvas" xmlns:mo="http://schemas.microsoft.com/office/mac/office/2008/main" xmlns:mc="http://schemas.openxmlformats.org/markup-compatibility/2006" xmlns:mv="urn:schemas-microsoft-com:mac:vml" xmlns:o="urn:schemas-microsoft-com:office:office" xmlns:r="http://schemas.openxmlformats.org/officeDocument/2006/relationships" xmlns:m="http://schemas.openxmlformats.org/officeDocument/2006/math" xmlns:v="urn:schemas-microsoft-com:vml" xmlns:wp14="http://schemas.microsoft.com/office/word/2010/wordprocessingDrawing" xmlns:wp="http://schemas.openxmlformats.org/drawingml/2006/wordprocessingDrawing" xmlns:w10="urn:schemas-microsoft-com:office:word" xmlns:w="http://schemas.openxmlformats.org/wordprocessingml/2006/main" xmlns:w14="http://schemas.microsoft.com/office/word/2010/wordml" xmlns:w15="http://schemas.microsoft.com/office/word/2012/wordml" xmlns:wpg="http://schemas.microsoft.com/office/word/2010/wordprocessingGroup" xmlns:wpi="http://schemas.microsoft.com/office/word/2010/wordprocessingInk" xmlns:wne="http://schemas.microsoft.com/office/word/2006/wordml" xmlns:wps="http://schemas.microsoft.com/office/word/2010/wordprocessingShape" mc:Ignorable="w14 w15 wp14">
   <w:abstractNum w:abstractNumId="0">
     <w:nsid w:val="FFFFFF1D"/>
     <w:multiLevelType w:val="multilevel"/>
@@ -26562,7 +26920,7 @@
 </file>
 
 <file path=word/styles.xml><?xml version="1.0" encoding="utf-8"?>
-<w:styles xmlns:mc="http://schemas.openxmlformats.org/markup-compatibility/2006" xmlns:r="http://schemas.openxmlformats.org/officeDocument/2006/relationships" xmlns:w="http://schemas.openxmlformats.org/wordprocessingml/2006/main" xmlns:w14="http://schemas.microsoft.com/office/word/2010/wordml" mc:Ignorable="w14">
+<w:styles xmlns:mc="http://schemas.openxmlformats.org/markup-compatibility/2006" xmlns:r="http://schemas.openxmlformats.org/officeDocument/2006/relationships" xmlns:w="http://schemas.openxmlformats.org/wordprocessingml/2006/main" xmlns:w14="http://schemas.microsoft.com/office/word/2010/wordml" xmlns:w15="http://schemas.microsoft.com/office/word/2012/wordml" mc:Ignorable="w14 w15">
   <w:docDefaults>
     <w:rPrDefault>
       <w:rPr>
@@ -26572,145 +26930,389 @@
     </w:rPrDefault>
     <w:pPrDefault/>
   </w:docDefaults>
-  <w:latentStyles w:defLockedState="0" w:defUIPriority="99" w:defSemiHidden="1" w:defUnhideWhenUsed="1" w:defQFormat="0" w:count="276">
-    <w:lsdException w:name="Normal" w:semiHidden="0" w:uiPriority="0" w:unhideWhenUsed="0" w:qFormat="1"/>
-    <w:lsdException w:name="heading 1" w:semiHidden="0" w:unhideWhenUsed="0" w:qFormat="1"/>
-    <w:lsdException w:name="heading 2" w:semiHidden="0" w:unhideWhenUsed="0" w:qFormat="1"/>
-    <w:lsdException w:name="heading 3" w:semiHidden="0" w:unhideWhenUsed="0" w:qFormat="1"/>
-    <w:lsdException w:name="heading 4" w:semiHidden="0" w:unhideWhenUsed="0" w:qFormat="1"/>
-    <w:lsdException w:name="heading 5" w:semiHidden="0" w:unhideWhenUsed="0" w:qFormat="1"/>
-    <w:lsdException w:name="heading 6" w:uiPriority="9" w:qFormat="1"/>
-    <w:lsdException w:name="heading 7" w:uiPriority="9" w:qFormat="1"/>
-    <w:lsdException w:name="heading 8" w:uiPriority="9" w:qFormat="1"/>
-    <w:lsdException w:name="heading 9" w:uiPriority="9" w:qFormat="1"/>
-    <w:lsdException w:name="toc 1" w:uiPriority="39"/>
-    <w:lsdException w:name="toc 2" w:uiPriority="39"/>
-    <w:lsdException w:name="toc 3" w:uiPriority="39"/>
-    <w:lsdException w:name="toc 4" w:uiPriority="39"/>
-    <w:lsdException w:name="toc 5" w:uiPriority="39"/>
-    <w:lsdException w:name="toc 6" w:uiPriority="39"/>
-    <w:lsdException w:name="toc 7" w:uiPriority="39"/>
-    <w:lsdException w:name="toc 8" w:uiPriority="39"/>
-    <w:lsdException w:name="toc 9" w:uiPriority="39"/>
-    <w:lsdException w:name="caption" w:uiPriority="35" w:qFormat="1"/>
-    <w:lsdException w:name="Title" w:semiHidden="0" w:uiPriority="10" w:unhideWhenUsed="0" w:qFormat="1"/>
-    <w:lsdException w:name="Default Paragraph Font" w:unhideWhenUsed="0"/>
-    <w:lsdException w:name="Body Text" w:unhideWhenUsed="0"/>
-    <w:lsdException w:name="Subtitle" w:semiHidden="0" w:uiPriority="11" w:unhideWhenUsed="0" w:qFormat="1"/>
-    <w:lsdException w:name="Strong" w:semiHidden="0" w:uiPriority="22" w:unhideWhenUsed="0" w:qFormat="1"/>
-    <w:lsdException w:name="Emphasis" w:semiHidden="0" w:uiPriority="20" w:unhideWhenUsed="0" w:qFormat="1"/>
-    <w:lsdException w:name="Table Grid" w:semiHidden="0" w:uiPriority="59" w:unhideWhenUsed="0"/>
-    <w:lsdException w:name="Placeholder Text" w:semiHidden="0" w:uiPriority="67" w:unhideWhenUsed="0"/>
-    <w:lsdException w:name="No Spacing" w:semiHidden="0" w:uiPriority="68" w:unhideWhenUsed="0"/>
-    <w:lsdException w:name="Light Shading" w:semiHidden="0" w:uiPriority="69" w:unhideWhenUsed="0"/>
-    <w:lsdException w:name="Light List" w:semiHidden="0" w:uiPriority="70" w:unhideWhenUsed="0"/>
-    <w:lsdException w:name="Light Grid" w:semiHidden="0" w:uiPriority="71" w:unhideWhenUsed="0"/>
-    <w:lsdException w:name="Medium Shading 1" w:semiHidden="0" w:uiPriority="72" w:unhideWhenUsed="0"/>
-    <w:lsdException w:name="Medium Shading 2" w:semiHidden="0" w:uiPriority="73" w:unhideWhenUsed="0"/>
-    <w:lsdException w:name="Medium List 1" w:semiHidden="0" w:uiPriority="60" w:unhideWhenUsed="0"/>
-    <w:lsdException w:name="Medium List 2" w:semiHidden="0" w:uiPriority="61" w:unhideWhenUsed="0"/>
-    <w:lsdException w:name="Medium Grid 1" w:semiHidden="0" w:uiPriority="62" w:unhideWhenUsed="0"/>
-    <w:lsdException w:name="Medium Grid 2" w:semiHidden="0" w:uiPriority="63" w:unhideWhenUsed="0"/>
-    <w:lsdException w:name="Medium Grid 3" w:semiHidden="0" w:uiPriority="64" w:unhideWhenUsed="0"/>
-    <w:lsdException w:name="Dark List" w:semiHidden="0" w:uiPriority="65" w:unhideWhenUsed="0"/>
-    <w:lsdException w:name="Colorful Shading" w:semiHidden="0" w:unhideWhenUsed="0"/>
-    <w:lsdException w:name="Colorful List" w:semiHidden="0" w:uiPriority="34" w:unhideWhenUsed="0" w:qFormat="1"/>
-    <w:lsdException w:name="Colorful Grid" w:semiHidden="0" w:uiPriority="29" w:unhideWhenUsed="0" w:qFormat="1"/>
-    <w:lsdException w:name="Light Shading Accent 1" w:semiHidden="0" w:uiPriority="30" w:unhideWhenUsed="0" w:qFormat="1"/>
-    <w:lsdException w:name="Light List Accent 1" w:semiHidden="0" w:uiPriority="66" w:unhideWhenUsed="0"/>
-    <w:lsdException w:name="Light Grid Accent 1" w:semiHidden="0" w:uiPriority="67" w:unhideWhenUsed="0"/>
-    <w:lsdException w:name="Medium Shading 1 Accent 1" w:semiHidden="0" w:uiPriority="68" w:unhideWhenUsed="0"/>
-    <w:lsdException w:name="Medium Shading 2 Accent 1" w:semiHidden="0" w:uiPriority="69" w:unhideWhenUsed="0"/>
-    <w:lsdException w:name="Medium List 1 Accent 1" w:semiHidden="0" w:uiPriority="70" w:unhideWhenUsed="0"/>
-    <w:lsdException w:name="Revision" w:semiHidden="0" w:uiPriority="71" w:unhideWhenUsed="0"/>
-    <w:lsdException w:name="List Paragraph" w:semiHidden="0" w:uiPriority="72" w:unhideWhenUsed="0" w:qFormat="1"/>
-    <w:lsdException w:name="Quote" w:semiHidden="0" w:uiPriority="73" w:unhideWhenUsed="0"/>
-    <w:lsdException w:name="Intense Quote" w:semiHidden="0" w:uiPriority="60" w:unhideWhenUsed="0"/>
-    <w:lsdException w:name="Medium List 2 Accent 1" w:semiHidden="0" w:uiPriority="61" w:unhideWhenUsed="0"/>
-    <w:lsdException w:name="Medium Grid 1 Accent 1" w:semiHidden="0" w:uiPriority="62" w:unhideWhenUsed="0"/>
-    <w:lsdException w:name="Medium Grid 2 Accent 1" w:semiHidden="0" w:uiPriority="63" w:unhideWhenUsed="0"/>
-    <w:lsdException w:name="Medium Grid 3 Accent 1" w:semiHidden="0" w:uiPriority="64" w:unhideWhenUsed="0"/>
-    <w:lsdException w:name="Dark List Accent 1" w:semiHidden="0" w:uiPriority="65" w:unhideWhenUsed="0"/>
-    <w:lsdException w:name="Colorful Shading Accent 1" w:semiHidden="0" w:uiPriority="66" w:unhideWhenUsed="0"/>
-    <w:lsdException w:name="Colorful List Accent 1" w:semiHidden="0" w:uiPriority="67" w:unhideWhenUsed="0"/>
-    <w:lsdException w:name="Colorful Grid Accent 1" w:semiHidden="0" w:uiPriority="68" w:unhideWhenUsed="0"/>
-    <w:lsdException w:name="Light Shading Accent 2" w:semiHidden="0" w:uiPriority="69" w:unhideWhenUsed="0"/>
-    <w:lsdException w:name="Light List Accent 2" w:semiHidden="0" w:uiPriority="70" w:unhideWhenUsed="0"/>
-    <w:lsdException w:name="Light Grid Accent 2" w:semiHidden="0" w:uiPriority="71" w:unhideWhenUsed="0"/>
-    <w:lsdException w:name="Medium Shading 1 Accent 2" w:semiHidden="0" w:uiPriority="72" w:unhideWhenUsed="0"/>
-    <w:lsdException w:name="Medium Shading 2 Accent 2" w:semiHidden="0" w:uiPriority="73" w:unhideWhenUsed="0"/>
-    <w:lsdException w:name="Medium List 1 Accent 2" w:semiHidden="0" w:uiPriority="60" w:unhideWhenUsed="0"/>
-    <w:lsdException w:name="Medium List 2 Accent 2" w:semiHidden="0" w:uiPriority="61" w:unhideWhenUsed="0"/>
-    <w:lsdException w:name="Medium Grid 1 Accent 2" w:semiHidden="0" w:uiPriority="62" w:unhideWhenUsed="0"/>
-    <w:lsdException w:name="Medium Grid 2 Accent 2" w:semiHidden="0" w:uiPriority="63" w:unhideWhenUsed="0"/>
-    <w:lsdException w:name="Medium Grid 3 Accent 2" w:semiHidden="0" w:uiPriority="64" w:unhideWhenUsed="0"/>
-    <w:lsdException w:name="Dark List Accent 2" w:semiHidden="0" w:uiPriority="65" w:unhideWhenUsed="0"/>
-    <w:lsdException w:name="Colorful Shading Accent 2" w:semiHidden="0" w:uiPriority="66" w:unhideWhenUsed="0"/>
-    <w:lsdException w:name="Colorful List Accent 2" w:semiHidden="0" w:uiPriority="67" w:unhideWhenUsed="0"/>
-    <w:lsdException w:name="Colorful Grid Accent 2" w:semiHidden="0" w:uiPriority="68" w:unhideWhenUsed="0"/>
-    <w:lsdException w:name="Light Shading Accent 3" w:semiHidden="0" w:uiPriority="69" w:unhideWhenUsed="0"/>
-    <w:lsdException w:name="Light List Accent 3" w:semiHidden="0" w:uiPriority="70" w:unhideWhenUsed="0"/>
-    <w:lsdException w:name="Light Grid Accent 3" w:semiHidden="0" w:uiPriority="71" w:unhideWhenUsed="0"/>
-    <w:lsdException w:name="Medium Shading 1 Accent 3" w:semiHidden="0" w:uiPriority="72" w:unhideWhenUsed="0"/>
-    <w:lsdException w:name="Medium Shading 2 Accent 3" w:semiHidden="0" w:uiPriority="73" w:unhideWhenUsed="0"/>
-    <w:lsdException w:name="Medium List 1 Accent 3" w:semiHidden="0" w:uiPriority="60" w:unhideWhenUsed="0"/>
-    <w:lsdException w:name="Medium List 2 Accent 3" w:semiHidden="0" w:uiPriority="61" w:unhideWhenUsed="0"/>
-    <w:lsdException w:name="Medium Grid 1 Accent 3" w:semiHidden="0" w:uiPriority="62" w:unhideWhenUsed="0"/>
-    <w:lsdException w:name="Medium Grid 2 Accent 3" w:semiHidden="0" w:uiPriority="63" w:unhideWhenUsed="0"/>
-    <w:lsdException w:name="Medium Grid 3 Accent 3" w:semiHidden="0" w:uiPriority="64" w:unhideWhenUsed="0"/>
-    <w:lsdException w:name="Dark List Accent 3" w:semiHidden="0" w:uiPriority="65" w:unhideWhenUsed="0"/>
-    <w:lsdException w:name="Colorful Shading Accent 3" w:semiHidden="0" w:uiPriority="66" w:unhideWhenUsed="0"/>
-    <w:lsdException w:name="Colorful List Accent 3" w:semiHidden="0" w:uiPriority="67" w:unhideWhenUsed="0"/>
-    <w:lsdException w:name="Colorful Grid Accent 3" w:semiHidden="0" w:uiPriority="68" w:unhideWhenUsed="0"/>
-    <w:lsdException w:name="Light Shading Accent 4" w:semiHidden="0" w:uiPriority="69" w:unhideWhenUsed="0"/>
-    <w:lsdException w:name="Light List Accent 4" w:semiHidden="0" w:uiPriority="70" w:unhideWhenUsed="0"/>
-    <w:lsdException w:name="Light Grid Accent 4" w:semiHidden="0" w:uiPriority="71" w:unhideWhenUsed="0"/>
-    <w:lsdException w:name="Medium Shading 1 Accent 4" w:semiHidden="0" w:uiPriority="72" w:unhideWhenUsed="0"/>
-    <w:lsdException w:name="Medium Shading 2 Accent 4" w:semiHidden="0" w:uiPriority="73" w:unhideWhenUsed="0"/>
-    <w:lsdException w:name="Medium List 1 Accent 4" w:semiHidden="0" w:uiPriority="60" w:unhideWhenUsed="0"/>
-    <w:lsdException w:name="Medium List 2 Accent 4" w:semiHidden="0" w:uiPriority="61" w:unhideWhenUsed="0"/>
-    <w:lsdException w:name="Medium Grid 1 Accent 4" w:semiHidden="0" w:uiPriority="62" w:unhideWhenUsed="0"/>
-    <w:lsdException w:name="Medium Grid 2 Accent 4" w:semiHidden="0" w:uiPriority="63" w:unhideWhenUsed="0"/>
-    <w:lsdException w:name="Medium Grid 3 Accent 4" w:semiHidden="0" w:uiPriority="64" w:unhideWhenUsed="0"/>
-    <w:lsdException w:name="Dark List Accent 4" w:semiHidden="0" w:uiPriority="65" w:unhideWhenUsed="0"/>
-    <w:lsdException w:name="Colorful Shading Accent 4" w:semiHidden="0" w:uiPriority="66" w:unhideWhenUsed="0"/>
-    <w:lsdException w:name="Colorful List Accent 4" w:semiHidden="0" w:uiPriority="67" w:unhideWhenUsed="0"/>
-    <w:lsdException w:name="Colorful Grid Accent 4" w:semiHidden="0" w:uiPriority="68" w:unhideWhenUsed="0"/>
-    <w:lsdException w:name="Light Shading Accent 5" w:semiHidden="0" w:uiPriority="69" w:unhideWhenUsed="0"/>
-    <w:lsdException w:name="Light List Accent 5" w:semiHidden="0" w:uiPriority="70" w:unhideWhenUsed="0"/>
-    <w:lsdException w:name="Light Grid Accent 5" w:semiHidden="0" w:uiPriority="71" w:unhideWhenUsed="0"/>
-    <w:lsdException w:name="Medium Shading 1 Accent 5" w:semiHidden="0" w:uiPriority="72" w:unhideWhenUsed="0"/>
-    <w:lsdException w:name="Medium Shading 2 Accent 5" w:semiHidden="0" w:uiPriority="73" w:unhideWhenUsed="0"/>
-    <w:lsdException w:name="Medium List 1 Accent 5" w:semiHidden="0" w:uiPriority="60" w:unhideWhenUsed="0"/>
-    <w:lsdException w:name="Medium List 2 Accent 5" w:semiHidden="0" w:uiPriority="61" w:unhideWhenUsed="0"/>
-    <w:lsdException w:name="Medium Grid 1 Accent 5" w:semiHidden="0" w:uiPriority="62" w:unhideWhenUsed="0"/>
-    <w:lsdException w:name="Medium Grid 2 Accent 5" w:semiHidden="0" w:uiPriority="63" w:unhideWhenUsed="0"/>
-    <w:lsdException w:name="Medium Grid 3 Accent 5" w:semiHidden="0" w:uiPriority="64" w:unhideWhenUsed="0"/>
-    <w:lsdException w:name="Dark List Accent 5" w:semiHidden="0" w:uiPriority="65" w:unhideWhenUsed="0"/>
-    <w:lsdException w:name="Colorful Shading Accent 5" w:semiHidden="0" w:uiPriority="66" w:unhideWhenUsed="0"/>
-    <w:lsdException w:name="Colorful List Accent 5" w:semiHidden="0" w:uiPriority="67" w:unhideWhenUsed="0"/>
-    <w:lsdException w:name="Colorful Grid Accent 5" w:semiHidden="0" w:uiPriority="68" w:unhideWhenUsed="0"/>
-    <w:lsdException w:name="Light Shading Accent 6" w:semiHidden="0" w:uiPriority="69" w:unhideWhenUsed="0"/>
-    <w:lsdException w:name="Light List Accent 6" w:semiHidden="0" w:uiPriority="70" w:unhideWhenUsed="0"/>
-    <w:lsdException w:name="Light Grid Accent 6" w:semiHidden="0" w:uiPriority="71" w:unhideWhenUsed="0"/>
-    <w:lsdException w:name="Medium Shading 1 Accent 6" w:semiHidden="0" w:uiPriority="72" w:unhideWhenUsed="0"/>
-    <w:lsdException w:name="Medium Shading 2 Accent 6" w:semiHidden="0" w:uiPriority="73" w:unhideWhenUsed="0"/>
-    <w:lsdException w:name="Medium List 1 Accent 6" w:semiHidden="0" w:uiPriority="19" w:unhideWhenUsed="0" w:qFormat="1"/>
-    <w:lsdException w:name="Medium List 2 Accent 6" w:semiHidden="0" w:uiPriority="21" w:unhideWhenUsed="0" w:qFormat="1"/>
-    <w:lsdException w:name="Medium Grid 1 Accent 6" w:semiHidden="0" w:uiPriority="31" w:unhideWhenUsed="0" w:qFormat="1"/>
-    <w:lsdException w:name="Medium Grid 2 Accent 6" w:semiHidden="0" w:uiPriority="32" w:unhideWhenUsed="0" w:qFormat="1"/>
-    <w:lsdException w:name="Medium Grid 3 Accent 6" w:semiHidden="0" w:uiPriority="33" w:unhideWhenUsed="0" w:qFormat="1"/>
-    <w:lsdException w:name="Dark List Accent 6" w:semiHidden="0" w:uiPriority="37" w:unhideWhenUsed="0"/>
-    <w:lsdException w:name="Colorful Shading Accent 6" w:semiHidden="0" w:uiPriority="39" w:unhideWhenUsed="0" w:qFormat="1"/>
-    <w:lsdException w:name="Colorful List Accent 6" w:semiHidden="0" w:uiPriority="72" w:unhideWhenUsed="0"/>
-    <w:lsdException w:name="Colorful Grid Accent 6" w:semiHidden="0" w:uiPriority="73" w:unhideWhenUsed="0"/>
-    <w:lsdException w:name="Subtle Emphasis" w:semiHidden="0" w:uiPriority="19" w:unhideWhenUsed="0" w:qFormat="1"/>
-    <w:lsdException w:name="Intense Emphasis" w:semiHidden="0" w:uiPriority="21" w:unhideWhenUsed="0" w:qFormat="1"/>
-    <w:lsdException w:name="Subtle Reference" w:semiHidden="0" w:uiPriority="31" w:unhideWhenUsed="0" w:qFormat="1"/>
-    <w:lsdException w:name="Intense Reference" w:semiHidden="0" w:uiPriority="32" w:unhideWhenUsed="0" w:qFormat="1"/>
-    <w:lsdException w:name="Book Title" w:semiHidden="0" w:uiPriority="33" w:unhideWhenUsed="0" w:qFormat="1"/>
-    <w:lsdException w:name="Bibliography" w:uiPriority="37"/>
-    <w:lsdException w:name="TOC Heading" w:uiPriority="39" w:qFormat="1"/>
+  <w:latentStyles w:defLockedState="0" w:defUIPriority="99" w:defSemiHidden="0" w:defUnhideWhenUsed="0" w:defQFormat="0" w:count="382">
+    <w:lsdException w:name="Normal" w:uiPriority="0" w:qFormat="1"/>
+    <w:lsdException w:name="heading 1" w:qFormat="1"/>
+    <w:lsdException w:name="heading 2" w:qFormat="1"/>
+    <w:lsdException w:name="heading 3" w:qFormat="1"/>
+    <w:lsdException w:name="heading 4" w:qFormat="1"/>
+    <w:lsdException w:name="heading 5" w:qFormat="1"/>
+    <w:lsdException w:name="heading 6" w:semiHidden="1" w:uiPriority="9" w:unhideWhenUsed="1" w:qFormat="1"/>
+    <w:lsdException w:name="heading 7" w:semiHidden="1" w:uiPriority="9" w:unhideWhenUsed="1" w:qFormat="1"/>
+    <w:lsdException w:name="heading 8" w:semiHidden="1" w:uiPriority="9" w:unhideWhenUsed="1" w:qFormat="1"/>
+    <w:lsdException w:name="heading 9" w:semiHidden="1" w:uiPriority="9" w:unhideWhenUsed="1" w:qFormat="1"/>
+    <w:lsdException w:name="index 1" w:semiHidden="1" w:unhideWhenUsed="1"/>
+    <w:lsdException w:name="index 2" w:semiHidden="1" w:unhideWhenUsed="1"/>
+    <w:lsdException w:name="index 3" w:semiHidden="1" w:unhideWhenUsed="1"/>
+    <w:lsdException w:name="index 4" w:semiHidden="1" w:unhideWhenUsed="1"/>
+    <w:lsdException w:name="index 5" w:semiHidden="1" w:unhideWhenUsed="1"/>
+    <w:lsdException w:name="index 6" w:semiHidden="1" w:unhideWhenUsed="1"/>
+    <w:lsdException w:name="index 7" w:semiHidden="1" w:unhideWhenUsed="1"/>
+    <w:lsdException w:name="index 8" w:semiHidden="1" w:unhideWhenUsed="1"/>
+    <w:lsdException w:name="index 9" w:semiHidden="1" w:unhideWhenUsed="1"/>
+    <w:lsdException w:name="toc 1" w:semiHidden="1" w:uiPriority="39" w:unhideWhenUsed="1"/>
+    <w:lsdException w:name="toc 2" w:semiHidden="1" w:uiPriority="39" w:unhideWhenUsed="1"/>
+    <w:lsdException w:name="toc 3" w:semiHidden="1" w:uiPriority="39" w:unhideWhenUsed="1"/>
+    <w:lsdException w:name="toc 4" w:semiHidden="1" w:uiPriority="39" w:unhideWhenUsed="1"/>
+    <w:lsdException w:name="toc 5" w:semiHidden="1" w:uiPriority="39" w:unhideWhenUsed="1"/>
+    <w:lsdException w:name="toc 6" w:semiHidden="1" w:uiPriority="39" w:unhideWhenUsed="1"/>
+    <w:lsdException w:name="toc 7" w:semiHidden="1" w:uiPriority="39" w:unhideWhenUsed="1"/>
+    <w:lsdException w:name="toc 8" w:semiHidden="1" w:uiPriority="39" w:unhideWhenUsed="1"/>
+    <w:lsdException w:name="toc 9" w:semiHidden="1" w:uiPriority="39" w:unhideWhenUsed="1"/>
+    <w:lsdException w:name="Normal Indent" w:semiHidden="1" w:unhideWhenUsed="1"/>
+    <w:lsdException w:name="footnote text" w:semiHidden="1" w:unhideWhenUsed="1"/>
+    <w:lsdException w:name="annotation text" w:semiHidden="1" w:unhideWhenUsed="1"/>
+    <w:lsdException w:name="header" w:semiHidden="1" w:unhideWhenUsed="1"/>
+    <w:lsdException w:name="footer" w:semiHidden="1" w:unhideWhenUsed="1"/>
+    <w:lsdException w:name="index heading" w:semiHidden="1" w:unhideWhenUsed="1"/>
+    <w:lsdException w:name="caption" w:semiHidden="1" w:uiPriority="35" w:unhideWhenUsed="1" w:qFormat="1"/>
+    <w:lsdException w:name="table of figures" w:semiHidden="1" w:unhideWhenUsed="1"/>
+    <w:lsdException w:name="envelope address" w:semiHidden="1" w:unhideWhenUsed="1"/>
+    <w:lsdException w:name="envelope return" w:semiHidden="1" w:unhideWhenUsed="1"/>
+    <w:lsdException w:name="footnote reference" w:semiHidden="1" w:unhideWhenUsed="1"/>
+    <w:lsdException w:name="annotation reference" w:semiHidden="1" w:unhideWhenUsed="1"/>
+    <w:lsdException w:name="line number" w:semiHidden="1" w:unhideWhenUsed="1"/>
+    <w:lsdException w:name="page number" w:semiHidden="1" w:unhideWhenUsed="1"/>
+    <w:lsdException w:name="endnote reference" w:semiHidden="1" w:unhideWhenUsed="1"/>
+    <w:lsdException w:name="endnote text" w:semiHidden="1" w:unhideWhenUsed="1"/>
+    <w:lsdException w:name="table of authorities" w:semiHidden="1" w:unhideWhenUsed="1"/>
+    <w:lsdException w:name="macro" w:semiHidden="1" w:unhideWhenUsed="1"/>
+    <w:lsdException w:name="toa heading" w:semiHidden="1" w:unhideWhenUsed="1"/>
+    <w:lsdException w:name="List" w:semiHidden="1" w:unhideWhenUsed="1"/>
+    <w:lsdException w:name="List Bullet" w:semiHidden="1" w:unhideWhenUsed="1"/>
+    <w:lsdException w:name="List Number" w:semiHidden="1" w:unhideWhenUsed="1"/>
+    <w:lsdException w:name="List 2" w:semiHidden="1" w:unhideWhenUsed="1"/>
+    <w:lsdException w:name="List 3" w:semiHidden="1" w:unhideWhenUsed="1"/>
+    <w:lsdException w:name="List 4" w:semiHidden="1" w:unhideWhenUsed="1"/>
+    <w:lsdException w:name="List 5" w:semiHidden="1" w:unhideWhenUsed="1"/>
+    <w:lsdException w:name="List Bullet 2" w:semiHidden="1" w:unhideWhenUsed="1"/>
+    <w:lsdException w:name="List Bullet 3" w:semiHidden="1" w:unhideWhenUsed="1"/>
+    <w:lsdException w:name="List Bullet 4" w:semiHidden="1" w:unhideWhenUsed="1"/>
+    <w:lsdException w:name="List Bullet 5" w:semiHidden="1" w:unhideWhenUsed="1"/>
+    <w:lsdException w:name="List Number 2" w:semiHidden="1" w:unhideWhenUsed="1"/>
+    <w:lsdException w:name="List Number 3" w:semiHidden="1" w:unhideWhenUsed="1"/>
+    <w:lsdException w:name="List Number 4" w:semiHidden="1" w:unhideWhenUsed="1"/>
+    <w:lsdException w:name="List Number 5" w:semiHidden="1" w:unhideWhenUsed="1"/>
+    <w:lsdException w:name="Title" w:uiPriority="10" w:qFormat="1"/>
+    <w:lsdException w:name="Closing" w:semiHidden="1" w:unhideWhenUsed="1"/>
+    <w:lsdException w:name="Signature" w:semiHidden="1" w:unhideWhenUsed="1"/>
+    <w:lsdException w:name="Default Paragraph Font" w:semiHidden="1"/>
+    <w:lsdException w:name="Body Text" w:semiHidden="1"/>
+    <w:lsdException w:name="Body Text Indent" w:semiHidden="1" w:unhideWhenUsed="1"/>
+    <w:lsdException w:name="List Continue" w:semiHidden="1" w:unhideWhenUsed="1"/>
+    <w:lsdException w:name="List Continue 2" w:semiHidden="1" w:unhideWhenUsed="1"/>
+    <w:lsdException w:name="List Continue 3" w:semiHidden="1" w:unhideWhenUsed="1"/>
+    <w:lsdException w:name="List Continue 4" w:semiHidden="1" w:unhideWhenUsed="1"/>
+    <w:lsdException w:name="List Continue 5" w:semiHidden="1" w:unhideWhenUsed="1"/>
+    <w:lsdException w:name="Message Header" w:semiHidden="1" w:unhideWhenUsed="1"/>
+    <w:lsdException w:name="Subtitle" w:uiPriority="11" w:qFormat="1"/>
+    <w:lsdException w:name="Salutation" w:semiHidden="1" w:unhideWhenUsed="1"/>
+    <w:lsdException w:name="Date" w:semiHidden="1" w:unhideWhenUsed="1"/>
+    <w:lsdException w:name="Body Text First Indent" w:semiHidden="1" w:unhideWhenUsed="1"/>
+    <w:lsdException w:name="Body Text First Indent 2" w:semiHidden="1" w:unhideWhenUsed="1"/>
+    <w:lsdException w:name="Note Heading" w:semiHidden="1" w:unhideWhenUsed="1"/>
+    <w:lsdException w:name="Body Text 2" w:semiHidden="1" w:unhideWhenUsed="1"/>
+    <w:lsdException w:name="Body Text 3" w:semiHidden="1" w:unhideWhenUsed="1"/>
+    <w:lsdException w:name="Body Text Indent 2" w:semiHidden="1" w:unhideWhenUsed="1"/>
+    <w:lsdException w:name="Body Text Indent 3" w:semiHidden="1" w:unhideWhenUsed="1"/>
+    <w:lsdException w:name="Block Text" w:semiHidden="1" w:unhideWhenUsed="1"/>
+    <w:lsdException w:name="Hyperlink" w:semiHidden="1" w:unhideWhenUsed="1"/>
+    <w:lsdException w:name="FollowedHyperlink" w:semiHidden="1" w:unhideWhenUsed="1"/>
+    <w:lsdException w:name="Strong" w:uiPriority="22" w:qFormat="1"/>
+    <w:lsdException w:name="Emphasis" w:uiPriority="20" w:qFormat="1"/>
+    <w:lsdException w:name="Document Map" w:semiHidden="1" w:unhideWhenUsed="1"/>
+    <w:lsdException w:name="Plain Text" w:semiHidden="1" w:unhideWhenUsed="1"/>
+    <w:lsdException w:name="E-mail Signature" w:semiHidden="1" w:unhideWhenUsed="1"/>
+    <w:lsdException w:name="HTML Top of Form" w:semiHidden="1" w:unhideWhenUsed="1"/>
+    <w:lsdException w:name="HTML Bottom of Form" w:semiHidden="1" w:unhideWhenUsed="1"/>
+    <w:lsdException w:name="Normal (Web)" w:semiHidden="1" w:unhideWhenUsed="1"/>
+    <w:lsdException w:name="HTML Acronym" w:semiHidden="1" w:unhideWhenUsed="1"/>
+    <w:lsdException w:name="HTML Address" w:semiHidden="1" w:unhideWhenUsed="1"/>
+    <w:lsdException w:name="HTML Cite" w:semiHidden="1" w:unhideWhenUsed="1"/>
+    <w:lsdException w:name="HTML Code" w:semiHidden="1" w:unhideWhenUsed="1"/>
+    <w:lsdException w:name="HTML Definition" w:semiHidden="1" w:unhideWhenUsed="1"/>
+    <w:lsdException w:name="HTML Keyboard" w:semiHidden="1" w:unhideWhenUsed="1"/>
+    <w:lsdException w:name="HTML Preformatted" w:semiHidden="1" w:unhideWhenUsed="1"/>
+    <w:lsdException w:name="HTML Sample" w:semiHidden="1" w:unhideWhenUsed="1"/>
+    <w:lsdException w:name="HTML Typewriter" w:semiHidden="1" w:unhideWhenUsed="1"/>
+    <w:lsdException w:name="HTML Variable" w:semiHidden="1" w:unhideWhenUsed="1"/>
+    <w:lsdException w:name="Normal Table" w:semiHidden="1" w:unhideWhenUsed="1"/>
+    <w:lsdException w:name="annotation subject" w:semiHidden="1" w:unhideWhenUsed="1"/>
+    <w:lsdException w:name="No List" w:semiHidden="1" w:unhideWhenUsed="1"/>
+    <w:lsdException w:name="Outline List 1" w:semiHidden="1" w:unhideWhenUsed="1"/>
+    <w:lsdException w:name="Outline List 2" w:semiHidden="1" w:unhideWhenUsed="1"/>
+    <w:lsdException w:name="Outline List 3" w:semiHidden="1" w:unhideWhenUsed="1"/>
+    <w:lsdException w:name="Table Simple 1" w:semiHidden="1" w:unhideWhenUsed="1"/>
+    <w:lsdException w:name="Table Simple 2" w:semiHidden="1" w:unhideWhenUsed="1"/>
+    <w:lsdException w:name="Table Simple 3" w:semiHidden="1" w:unhideWhenUsed="1"/>
+    <w:lsdException w:name="Table Classic 1" w:semiHidden="1" w:unhideWhenUsed="1"/>
+    <w:lsdException w:name="Table Classic 2" w:semiHidden="1" w:unhideWhenUsed="1"/>
+    <w:lsdException w:name="Table Classic 3" w:semiHidden="1" w:unhideWhenUsed="1"/>
+    <w:lsdException w:name="Table Classic 4" w:semiHidden="1" w:unhideWhenUsed="1"/>
+    <w:lsdException w:name="Table Colorful 1" w:semiHidden="1" w:unhideWhenUsed="1"/>
+    <w:lsdException w:name="Table Colorful 2" w:semiHidden="1" w:unhideWhenUsed="1"/>
+    <w:lsdException w:name="Table Colorful 3" w:semiHidden="1" w:unhideWhenUsed="1"/>
+    <w:lsdException w:name="Table Columns 1" w:semiHidden="1" w:unhideWhenUsed="1"/>
+    <w:lsdException w:name="Table Columns 2" w:semiHidden="1" w:unhideWhenUsed="1"/>
+    <w:lsdException w:name="Table Columns 3" w:semiHidden="1" w:unhideWhenUsed="1"/>
+    <w:lsdException w:name="Table Columns 4" w:semiHidden="1" w:unhideWhenUsed="1"/>
+    <w:lsdException w:name="Table Columns 5" w:semiHidden="1" w:unhideWhenUsed="1"/>
+    <w:lsdException w:name="Table Grid 1" w:semiHidden="1" w:unhideWhenUsed="1"/>
+    <w:lsdException w:name="Table Grid 2" w:semiHidden="1" w:unhideWhenUsed="1"/>
+    <w:lsdException w:name="Table Grid 3" w:semiHidden="1" w:unhideWhenUsed="1"/>
+    <w:lsdException w:name="Table Grid 4" w:semiHidden="1" w:unhideWhenUsed="1"/>
+    <w:lsdException w:name="Table Grid 5" w:semiHidden="1" w:unhideWhenUsed="1"/>
+    <w:lsdException w:name="Table Grid 6" w:semiHidden="1" w:unhideWhenUsed="1"/>
+    <w:lsdException w:name="Table Grid 7" w:semiHidden="1" w:unhideWhenUsed="1"/>
+    <w:lsdException w:name="Table Grid 8" w:semiHidden="1" w:unhideWhenUsed="1"/>
+    <w:lsdException w:name="Table List 1" w:semiHidden="1" w:unhideWhenUsed="1"/>
+    <w:lsdException w:name="Table List 2" w:semiHidden="1" w:unhideWhenUsed="1"/>
+    <w:lsdException w:name="Table List 3" w:semiHidden="1" w:unhideWhenUsed="1"/>
+    <w:lsdException w:name="Table List 4" w:semiHidden="1" w:unhideWhenUsed="1"/>
+    <w:lsdException w:name="Table List 5" w:semiHidden="1" w:unhideWhenUsed="1"/>
+    <w:lsdException w:name="Table List 6" w:semiHidden="1" w:unhideWhenUsed="1"/>
+    <w:lsdException w:name="Table List 7" w:semiHidden="1" w:unhideWhenUsed="1"/>
+    <w:lsdException w:name="Table List 8" w:semiHidden="1" w:unhideWhenUsed="1"/>
+    <w:lsdException w:name="Table 3D effects 1" w:semiHidden="1" w:unhideWhenUsed="1"/>
+    <w:lsdException w:name="Table 3D effects 2" w:semiHidden="1" w:unhideWhenUsed="1"/>
+    <w:lsdException w:name="Table 3D effects 3" w:semiHidden="1" w:unhideWhenUsed="1"/>
+    <w:lsdException w:name="Table Contemporary" w:semiHidden="1" w:unhideWhenUsed="1"/>
+    <w:lsdException w:name="Table Elegant" w:semiHidden="1" w:unhideWhenUsed="1"/>
+    <w:lsdException w:name="Table Professional" w:semiHidden="1" w:unhideWhenUsed="1"/>
+    <w:lsdException w:name="Table Subtle 1" w:semiHidden="1" w:unhideWhenUsed="1"/>
+    <w:lsdException w:name="Table Subtle 2" w:semiHidden="1" w:unhideWhenUsed="1"/>
+    <w:lsdException w:name="Table Web 1" w:semiHidden="1" w:unhideWhenUsed="1"/>
+    <w:lsdException w:name="Table Web 2" w:semiHidden="1" w:unhideWhenUsed="1"/>
+    <w:lsdException w:name="Table Web 3" w:semiHidden="1" w:unhideWhenUsed="1"/>
+    <w:lsdException w:name="Balloon Text" w:semiHidden="1" w:unhideWhenUsed="1"/>
+    <w:lsdException w:name="Table Grid" w:uiPriority="59"/>
+    <w:lsdException w:name="Table Theme" w:semiHidden="1" w:unhideWhenUsed="1"/>
+    <w:lsdException w:name="Note Level 1" w:semiHidden="1" w:unhideWhenUsed="1"/>
+    <w:lsdException w:name="Note Level 2" w:semiHidden="1" w:unhideWhenUsed="1"/>
+    <w:lsdException w:name="Note Level 3" w:semiHidden="1" w:unhideWhenUsed="1"/>
+    <w:lsdException w:name="Note Level 4" w:semiHidden="1" w:unhideWhenUsed="1"/>
+    <w:lsdException w:name="Note Level 5" w:semiHidden="1" w:unhideWhenUsed="1"/>
+    <w:lsdException w:name="Note Level 6" w:semiHidden="1" w:unhideWhenUsed="1"/>
+    <w:lsdException w:name="Note Level 7" w:semiHidden="1" w:unhideWhenUsed="1"/>
+    <w:lsdException w:name="Note Level 8" w:semiHidden="1" w:unhideWhenUsed="1"/>
+    <w:lsdException w:name="Note Level 9" w:semiHidden="1" w:unhideWhenUsed="1"/>
+    <w:lsdException w:name="Placeholder Text" w:uiPriority="67"/>
+    <w:lsdException w:name="No Spacing" w:uiPriority="68"/>
+    <w:lsdException w:name="Light Shading" w:uiPriority="69"/>
+    <w:lsdException w:name="Light List" w:uiPriority="70"/>
+    <w:lsdException w:name="Light Grid" w:uiPriority="71"/>
+    <w:lsdException w:name="Medium Shading 1" w:uiPriority="72"/>
+    <w:lsdException w:name="Medium Shading 2" w:uiPriority="73"/>
+    <w:lsdException w:name="Medium List 1" w:uiPriority="60"/>
+    <w:lsdException w:name="Medium List 2" w:uiPriority="61"/>
+    <w:lsdException w:name="Medium Grid 1" w:uiPriority="62"/>
+    <w:lsdException w:name="Medium Grid 2" w:uiPriority="63"/>
+    <w:lsdException w:name="Medium Grid 3" w:uiPriority="64"/>
+    <w:lsdException w:name="Dark List" w:uiPriority="65"/>
+    <w:lsdException w:name="Colorful Shading"/>
+    <w:lsdException w:name="Colorful List" w:uiPriority="34" w:qFormat="1"/>
+    <w:lsdException w:name="Colorful Grid" w:uiPriority="29" w:qFormat="1"/>
+    <w:lsdException w:name="Light Shading Accent 1" w:uiPriority="30" w:qFormat="1"/>
+    <w:lsdException w:name="Light List Accent 1" w:uiPriority="66"/>
+    <w:lsdException w:name="Light Grid Accent 1" w:uiPriority="67"/>
+    <w:lsdException w:name="Medium Shading 1 Accent 1" w:uiPriority="68"/>
+    <w:lsdException w:name="Medium Shading 2 Accent 1" w:uiPriority="69"/>
+    <w:lsdException w:name="Medium List 1 Accent 1" w:uiPriority="70"/>
+    <w:lsdException w:name="Revision" w:uiPriority="71"/>
+    <w:lsdException w:name="List Paragraph" w:uiPriority="72" w:qFormat="1"/>
+    <w:lsdException w:name="Quote" w:uiPriority="73"/>
+    <w:lsdException w:name="Intense Quote" w:uiPriority="60"/>
+    <w:lsdException w:name="Medium List 2 Accent 1" w:uiPriority="61"/>
+    <w:lsdException w:name="Medium Grid 1 Accent 1" w:uiPriority="62"/>
+    <w:lsdException w:name="Medium Grid 2 Accent 1" w:uiPriority="63"/>
+    <w:lsdException w:name="Medium Grid 3 Accent 1" w:uiPriority="64"/>
+    <w:lsdException w:name="Dark List Accent 1" w:uiPriority="65"/>
+    <w:lsdException w:name="Colorful Shading Accent 1" w:uiPriority="66"/>
+    <w:lsdException w:name="Colorful List Accent 1" w:uiPriority="67"/>
+    <w:lsdException w:name="Colorful Grid Accent 1" w:uiPriority="68"/>
+    <w:lsdException w:name="Light Shading Accent 2" w:uiPriority="69"/>
+    <w:lsdException w:name="Light List Accent 2" w:uiPriority="70"/>
+    <w:lsdException w:name="Light Grid Accent 2" w:uiPriority="71"/>
+    <w:lsdException w:name="Medium Shading 1 Accent 2" w:uiPriority="72"/>
+    <w:lsdException w:name="Medium Shading 2 Accent 2" w:uiPriority="73"/>
+    <w:lsdException w:name="Medium List 1 Accent 2" w:uiPriority="60"/>
+    <w:lsdException w:name="Medium List 2 Accent 2" w:uiPriority="61"/>
+    <w:lsdException w:name="Medium Grid 1 Accent 2" w:uiPriority="62"/>
+    <w:lsdException w:name="Medium Grid 2 Accent 2" w:uiPriority="63"/>
+    <w:lsdException w:name="Medium Grid 3 Accent 2" w:uiPriority="64"/>
+    <w:lsdException w:name="Dark List Accent 2" w:uiPriority="65"/>
+    <w:lsdException w:name="Colorful Shading Accent 2" w:uiPriority="66"/>
+    <w:lsdException w:name="Colorful List Accent 2" w:uiPriority="67"/>
+    <w:lsdException w:name="Colorful Grid Accent 2" w:uiPriority="68"/>
+    <w:lsdException w:name="Light Shading Accent 3" w:uiPriority="69"/>
+    <w:lsdException w:name="Light List Accent 3" w:uiPriority="70"/>
+    <w:lsdException w:name="Light Grid Accent 3" w:uiPriority="71"/>
+    <w:lsdException w:name="Medium Shading 1 Accent 3" w:uiPriority="72"/>
+    <w:lsdException w:name="Medium Shading 2 Accent 3" w:uiPriority="73"/>
+    <w:lsdException w:name="Medium List 1 Accent 3" w:uiPriority="60"/>
+    <w:lsdException w:name="Medium List 2 Accent 3" w:uiPriority="61"/>
+    <w:lsdException w:name="Medium Grid 1 Accent 3" w:uiPriority="62"/>
+    <w:lsdException w:name="Medium Grid 2 Accent 3" w:uiPriority="63"/>
+    <w:lsdException w:name="Medium Grid 3 Accent 3" w:uiPriority="64"/>
+    <w:lsdException w:name="Dark List Accent 3" w:uiPriority="65"/>
+    <w:lsdException w:name="Colorful Shading Accent 3" w:uiPriority="66"/>
+    <w:lsdException w:name="Colorful List Accent 3" w:uiPriority="67"/>
+    <w:lsdException w:name="Colorful Grid Accent 3" w:uiPriority="68"/>
+    <w:lsdException w:name="Light Shading Accent 4" w:uiPriority="69"/>
+    <w:lsdException w:name="Light List Accent 4" w:uiPriority="70"/>
+    <w:lsdException w:name="Light Grid Accent 4" w:uiPriority="71"/>
+    <w:lsdException w:name="Medium Shading 1 Accent 4" w:uiPriority="72"/>
+    <w:lsdException w:name="Medium Shading 2 Accent 4" w:uiPriority="73"/>
+    <w:lsdException w:name="Medium List 1 Accent 4" w:uiPriority="60"/>
+    <w:lsdException w:name="Medium List 2 Accent 4" w:uiPriority="61"/>
+    <w:lsdException w:name="Medium Grid 1 Accent 4" w:uiPriority="62"/>
+    <w:lsdException w:name="Medium Grid 2 Accent 4" w:uiPriority="63"/>
+    <w:lsdException w:name="Medium Grid 3 Accent 4" w:uiPriority="64"/>
+    <w:lsdException w:name="Dark List Accent 4" w:uiPriority="65"/>
+    <w:lsdException w:name="Colorful Shading Accent 4" w:uiPriority="66"/>
+    <w:lsdException w:name="Colorful List Accent 4" w:uiPriority="67"/>
+    <w:lsdException w:name="Colorful Grid Accent 4" w:uiPriority="68"/>
+    <w:lsdException w:name="Light Shading Accent 5" w:uiPriority="69"/>
+    <w:lsdException w:name="Light List Accent 5" w:uiPriority="70"/>
+    <w:lsdException w:name="Light Grid Accent 5" w:uiPriority="71"/>
+    <w:lsdException w:name="Medium Shading 1 Accent 5" w:uiPriority="72"/>
+    <w:lsdException w:name="Medium Shading 2 Accent 5" w:uiPriority="73"/>
+    <w:lsdException w:name="Medium List 1 Accent 5" w:uiPriority="60"/>
+    <w:lsdException w:name="Medium List 2 Accent 5" w:uiPriority="61"/>
+    <w:lsdException w:name="Medium Grid 1 Accent 5" w:uiPriority="62"/>
+    <w:lsdException w:name="Medium Grid 2 Accent 5" w:uiPriority="63"/>
+    <w:lsdException w:name="Medium Grid 3 Accent 5" w:uiPriority="64"/>
+    <w:lsdException w:name="Dark List Accent 5" w:uiPriority="65"/>
+    <w:lsdException w:name="Colorful Shading Accent 5" w:uiPriority="66"/>
+    <w:lsdException w:name="Colorful List Accent 5" w:uiPriority="67"/>
+    <w:lsdException w:name="Colorful Grid Accent 5" w:uiPriority="68"/>
+    <w:lsdException w:name="Light Shading Accent 6" w:uiPriority="69"/>
+    <w:lsdException w:name="Light List Accent 6" w:uiPriority="70"/>
+    <w:lsdException w:name="Light Grid Accent 6" w:uiPriority="71"/>
+    <w:lsdException w:name="Medium Shading 1 Accent 6" w:uiPriority="72"/>
+    <w:lsdException w:name="Medium Shading 2 Accent 6" w:uiPriority="73"/>
+    <w:lsdException w:name="Medium List 1 Accent 6" w:uiPriority="19" w:qFormat="1"/>
+    <w:lsdException w:name="Medium List 2 Accent 6" w:uiPriority="21" w:qFormat="1"/>
+    <w:lsdException w:name="Medium Grid 1 Accent 6" w:uiPriority="31" w:qFormat="1"/>
+    <w:lsdException w:name="Medium Grid 2 Accent 6" w:uiPriority="32" w:qFormat="1"/>
+    <w:lsdException w:name="Medium Grid 3 Accent 6" w:uiPriority="33" w:qFormat="1"/>
+    <w:lsdException w:name="Dark List Accent 6" w:uiPriority="37"/>
+    <w:lsdException w:name="Colorful Shading Accent 6" w:uiPriority="39" w:qFormat="1"/>
+    <w:lsdException w:name="Colorful List Accent 6" w:uiPriority="72"/>
+    <w:lsdException w:name="Colorful Grid Accent 6" w:uiPriority="73"/>
+    <w:lsdException w:name="Subtle Emphasis" w:uiPriority="19" w:qFormat="1"/>
+    <w:lsdException w:name="Intense Emphasis" w:uiPriority="21" w:qFormat="1"/>
+    <w:lsdException w:name="Subtle Reference" w:uiPriority="31" w:qFormat="1"/>
+    <w:lsdException w:name="Intense Reference" w:uiPriority="32" w:qFormat="1"/>
+    <w:lsdException w:name="Book Title" w:uiPriority="33" w:qFormat="1"/>
+    <w:lsdException w:name="Bibliography" w:semiHidden="1" w:uiPriority="37" w:unhideWhenUsed="1"/>
+    <w:lsdException w:name="TOC Heading" w:semiHidden="1" w:uiPriority="39" w:unhideWhenUsed="1" w:qFormat="1"/>
+    <w:lsdException w:name="Plain Table 1" w:uiPriority="41"/>
+    <w:lsdException w:name="Plain Table 2" w:uiPriority="42"/>
+    <w:lsdException w:name="Plain Table 3" w:uiPriority="43"/>
+    <w:lsdException w:name="Plain Table 4" w:uiPriority="44"/>
+    <w:lsdException w:name="Plain Table 5" w:uiPriority="45"/>
+    <w:lsdException w:name="Grid Table Light" w:uiPriority="40"/>
+    <w:lsdException w:name="Grid Table 1 Light" w:uiPriority="46"/>
+    <w:lsdException w:name="Grid Table 2" w:uiPriority="47"/>
+    <w:lsdException w:name="Grid Table 3" w:uiPriority="48"/>
+    <w:lsdException w:name="Grid Table 4" w:uiPriority="49"/>
+    <w:lsdException w:name="Grid Table 5 Dark" w:uiPriority="50"/>
+    <w:lsdException w:name="Grid Table 6 Colorful" w:uiPriority="51"/>
+    <w:lsdException w:name="Grid Table 7 Colorful" w:uiPriority="52"/>
+    <w:lsdException w:name="Grid Table 1 Light Accent 1" w:uiPriority="46"/>
+    <w:lsdException w:name="Grid Table 2 Accent 1" w:uiPriority="47"/>
+    <w:lsdException w:name="Grid Table 3 Accent 1" w:uiPriority="48"/>
+    <w:lsdException w:name="Grid Table 4 Accent 1" w:uiPriority="49"/>
+    <w:lsdException w:name="Grid Table 5 Dark Accent 1" w:uiPriority="50"/>
+    <w:lsdException w:name="Grid Table 6 Colorful Accent 1" w:uiPriority="51"/>
+    <w:lsdException w:name="Grid Table 7 Colorful Accent 1" w:uiPriority="52"/>
+    <w:lsdException w:name="Grid Table 1 Light Accent 2" w:uiPriority="46"/>
+    <w:lsdException w:name="Grid Table 2 Accent 2" w:uiPriority="47"/>
+    <w:lsdException w:name="Grid Table 3 Accent 2" w:uiPriority="48"/>
+    <w:lsdException w:name="Grid Table 4 Accent 2" w:uiPriority="49"/>
+    <w:lsdException w:name="Grid Table 5 Dark Accent 2" w:uiPriority="50"/>
+    <w:lsdException w:name="Grid Table 6 Colorful Accent 2" w:uiPriority="51"/>
+    <w:lsdException w:name="Grid Table 7 Colorful Accent 2" w:uiPriority="52"/>
+    <w:lsdException w:name="Grid Table 1 Light Accent 3" w:uiPriority="46"/>
+    <w:lsdException w:name="Grid Table 2 Accent 3" w:uiPriority="47"/>
+    <w:lsdException w:name="Grid Table 3 Accent 3" w:uiPriority="48"/>
+    <w:lsdException w:name="Grid Table 4 Accent 3" w:uiPriority="49"/>
+    <w:lsdException w:name="Grid Table 5 Dark Accent 3" w:uiPriority="50"/>
+    <w:lsdException w:name="Grid Table 6 Colorful Accent 3" w:uiPriority="51"/>
+    <w:lsdException w:name="Grid Table 7 Colorful Accent 3" w:uiPriority="52"/>
+    <w:lsdException w:name="Grid Table 1 Light Accent 4" w:uiPriority="46"/>
+    <w:lsdException w:name="Grid Table 2 Accent 4" w:uiPriority="47"/>
+    <w:lsdException w:name="Grid Table 3 Accent 4" w:uiPriority="48"/>
+    <w:lsdException w:name="Grid Table 4 Accent 4" w:uiPriority="49"/>
+    <w:lsdException w:name="Grid Table 5 Dark Accent 4" w:uiPriority="50"/>
+    <w:lsdException w:name="Grid Table 6 Colorful Accent 4" w:uiPriority="51"/>
+    <w:lsdException w:name="Grid Table 7 Colorful Accent 4" w:uiPriority="52"/>
+    <w:lsdException w:name="Grid Table 1 Light Accent 5" w:uiPriority="46"/>
+    <w:lsdException w:name="Grid Table 2 Accent 5" w:uiPriority="47"/>
+    <w:lsdException w:name="Grid Table 3 Accent 5" w:uiPriority="48"/>
+    <w:lsdException w:name="Grid Table 4 Accent 5" w:uiPriority="49"/>
+    <w:lsdException w:name="Grid Table 5 Dark Accent 5" w:uiPriority="50"/>
+    <w:lsdException w:name="Grid Table 6 Colorful Accent 5" w:uiPriority="51"/>
+    <w:lsdException w:name="Grid Table 7 Colorful Accent 5" w:uiPriority="52"/>
+    <w:lsdException w:name="Grid Table 1 Light Accent 6" w:uiPriority="46"/>
+    <w:lsdException w:name="Grid Table 2 Accent 6" w:uiPriority="47"/>
+    <w:lsdException w:name="Grid Table 3 Accent 6" w:uiPriority="48"/>
+    <w:lsdException w:name="Grid Table 4 Accent 6" w:uiPriority="49"/>
+    <w:lsdException w:name="Grid Table 5 Dark Accent 6" w:uiPriority="50"/>
+    <w:lsdException w:name="Grid Table 6 Colorful Accent 6" w:uiPriority="51"/>
+    <w:lsdException w:name="Grid Table 7 Colorful Accent 6" w:uiPriority="52"/>
+    <w:lsdException w:name="List Table 1 Light" w:uiPriority="46"/>
+    <w:lsdException w:name="List Table 2" w:uiPriority="47"/>
+    <w:lsdException w:name="List Table 3" w:uiPriority="48"/>
+    <w:lsdException w:name="List Table 4" w:uiPriority="49"/>
+    <w:lsdException w:name="List Table 5 Dark" w:uiPriority="50"/>
+    <w:lsdException w:name="List Table 6 Colorful" w:uiPriority="51"/>
+    <w:lsdException w:name="List Table 7 Colorful" w:uiPriority="52"/>
+    <w:lsdException w:name="List Table 1 Light Accent 1" w:uiPriority="46"/>
+    <w:lsdException w:name="List Table 2 Accent 1" w:uiPriority="47"/>
+    <w:lsdException w:name="List Table 3 Accent 1" w:uiPriority="48"/>
+    <w:lsdException w:name="List Table 4 Accent 1" w:uiPriority="49"/>
+    <w:lsdException w:name="List Table 5 Dark Accent 1" w:uiPriority="50"/>
+    <w:lsdException w:name="List Table 6 Colorful Accent 1" w:uiPriority="51"/>
+    <w:lsdException w:name="List Table 7 Colorful Accent 1" w:uiPriority="52"/>
+    <w:lsdException w:name="List Table 1 Light Accent 2" w:uiPriority="46"/>
+    <w:lsdException w:name="List Table 2 Accent 2" w:uiPriority="47"/>
+    <w:lsdException w:name="List Table 3 Accent 2" w:uiPriority="48"/>
+    <w:lsdException w:name="List Table 4 Accent 2" w:uiPriority="49"/>
+    <w:lsdException w:name="List Table 5 Dark Accent 2" w:uiPriority="50"/>
+    <w:lsdException w:name="List Table 6 Colorful Accent 2" w:uiPriority="51"/>
+    <w:lsdException w:name="List Table 7 Colorful Accent 2" w:uiPriority="52"/>
+    <w:lsdException w:name="List Table 1 Light Accent 3" w:uiPriority="46"/>
+    <w:lsdException w:name="List Table 2 Accent 3" w:uiPriority="47"/>
+    <w:lsdException w:name="List Table 3 Accent 3" w:uiPriority="48"/>
+    <w:lsdException w:name="List Table 4 Accent 3" w:uiPriority="49"/>
+    <w:lsdException w:name="List Table 5 Dark Accent 3" w:uiPriority="50"/>
+    <w:lsdException w:name="List Table 6 Colorful Accent 3" w:uiPriority="51"/>
+    <w:lsdException w:name="List Table 7 Colorful Accent 3" w:uiPriority="52"/>
+    <w:lsdException w:name="List Table 1 Light Accent 4" w:uiPriority="46"/>
+    <w:lsdException w:name="List Table 2 Accent 4" w:uiPriority="47"/>
+    <w:lsdException w:name="List Table 3 Accent 4" w:uiPriority="48"/>
+    <w:lsdException w:name="List Table 4 Accent 4" w:uiPriority="49"/>
+    <w:lsdException w:name="List Table 5 Dark Accent 4" w:uiPriority="50"/>
+    <w:lsdException w:name="List Table 6 Colorful Accent 4" w:uiPriority="51"/>
+    <w:lsdException w:name="List Table 7 Colorful Accent 4" w:uiPriority="52"/>
+    <w:lsdException w:name="List Table 1 Light Accent 5" w:uiPriority="46"/>
+    <w:lsdException w:name="List Table 2 Accent 5" w:uiPriority="47"/>
+    <w:lsdException w:name="List Table 3 Accent 5" w:uiPriority="48"/>
+    <w:lsdException w:name="List Table 4 Accent 5" w:uiPriority="49"/>
+    <w:lsdException w:name="List Table 5 Dark Accent 5" w:uiPriority="50"/>
+    <w:lsdException w:name="List Table 6 Colorful Accent 5" w:uiPriority="51"/>
+    <w:lsdException w:name="List Table 7 Colorful Accent 5" w:uiPriority="52"/>
+    <w:lsdException w:name="List Table 1 Light Accent 6" w:uiPriority="46"/>
+    <w:lsdException w:name="List Table 2 Accent 6" w:uiPriority="47"/>
+    <w:lsdException w:name="List Table 3 Accent 6" w:uiPriority="48"/>
+    <w:lsdException w:name="List Table 4 Accent 6" w:uiPriority="49"/>
+    <w:lsdException w:name="List Table 5 Dark Accent 6" w:uiPriority="50"/>
+    <w:lsdException w:name="List Table 6 Colorful Accent 6" w:uiPriority="51"/>
+    <w:lsdException w:name="List Table 7 Colorful Accent 6" w:uiPriority="52"/>
+    <w:lsdException w:name="Mention" w:semiHidden="1" w:unhideWhenUsed="1"/>
+    <w:lsdException w:name="Smart Hyperlink" w:semiHidden="1" w:unhideWhenUsed="1"/>
   </w:latentStyles>
   <w:style w:type="paragraph" w:default="1" w:styleId="Normal">
     <w:name w:val="Normal"/>
@@ -27435,192 +28037,6 @@
 </w:styles>
 </file>
 
-<file path=word/stylesWithEffects.xml><?xml version="1.0" encoding="utf-8"?>
-<w:styles xmlns:wpc="http://schemas.microsoft.com/office/word/2010/wordprocessingCanvas" xmlns:mo="http://schemas.microsoft.com/office/mac/office/2008/main" xmlns:mc="http://schemas.openxmlformats.org/markup-compatibility/2006" xmlns:mv="urn:schemas-microsoft-com:mac:vml" xmlns:o="urn:schemas-microsoft-com:office:office" xmlns:r="http://schemas.openxmlformats.org/officeDocument/2006/relationships" xmlns:m="http://schemas.openxmlformats.org/officeDocument/2006/math" xmlns:v="urn:schemas-microsoft-com:vml" xmlns:wp14="http://schemas.microsoft.com/office/word/2010/wordprocessingDrawing" xmlns:wp="http://schemas.openxmlformats.org/drawingml/2006/wordprocessingDrawing" xmlns:w10="urn:schemas-microsoft-com:office:word" xmlns:w="http://schemas.openxmlformats.org/wordprocessingml/2006/main" xmlns:w14="http://schemas.microsoft.com/office/word/2010/wordml" xmlns:wpg="http://schemas.microsoft.com/office/word/2010/wordprocessingGroup" xmlns:wpi="http://schemas.microsoft.com/office/word/2010/wordprocessingInk" xmlns:wne="http://schemas.microsoft.com/office/word/2006/wordml" xmlns:wps="http://schemas.microsoft.com/office/word/2010/wordprocessingShape" mc:Ignorable="w14 wp14">
-  <w:docDefaults>
-    <w:rPrDefault>
-      <w:rPr>
-        <w:rFonts w:asciiTheme="minorHAnsi" w:eastAsiaTheme="minorEastAsia" w:hAnsiTheme="minorHAnsi" w:cstheme="minorBidi"/>
-        <w:sz w:val="24"/>
-        <w:szCs w:val="24"/>
-        <w:lang w:val="en-US" w:eastAsia="ja-JP" w:bidi="ar-SA"/>
-      </w:rPr>
-    </w:rPrDefault>
-    <w:pPrDefault/>
-  </w:docDefaults>
-  <w:latentStyles w:defLockedState="0" w:defUIPriority="99" w:defSemiHidden="1" w:defUnhideWhenUsed="1" w:defQFormat="0" w:count="276">
-    <w:lsdException w:name="Normal" w:semiHidden="0" w:uiPriority="0" w:unhideWhenUsed="0" w:qFormat="1"/>
-    <w:lsdException w:name="heading 1" w:semiHidden="0" w:uiPriority="9" w:unhideWhenUsed="0" w:qFormat="1"/>
-    <w:lsdException w:name="heading 2" w:uiPriority="9" w:qFormat="1"/>
-    <w:lsdException w:name="heading 3" w:uiPriority="9" w:qFormat="1"/>
-    <w:lsdException w:name="heading 4" w:uiPriority="9" w:qFormat="1"/>
-    <w:lsdException w:name="heading 5" w:uiPriority="9" w:qFormat="1"/>
-    <w:lsdException w:name="heading 6" w:uiPriority="9" w:qFormat="1"/>
-    <w:lsdException w:name="heading 7" w:uiPriority="9" w:qFormat="1"/>
-    <w:lsdException w:name="heading 8" w:uiPriority="9" w:qFormat="1"/>
-    <w:lsdException w:name="heading 9" w:uiPriority="9" w:qFormat="1"/>
-    <w:lsdException w:name="toc 1" w:uiPriority="39"/>
-    <w:lsdException w:name="toc 2" w:uiPriority="39"/>
-    <w:lsdException w:name="toc 3" w:uiPriority="39"/>
-    <w:lsdException w:name="toc 4" w:uiPriority="39"/>
-    <w:lsdException w:name="toc 5" w:uiPriority="39"/>
-    <w:lsdException w:name="toc 6" w:uiPriority="39"/>
-    <w:lsdException w:name="toc 7" w:uiPriority="39"/>
-    <w:lsdException w:name="toc 8" w:uiPriority="39"/>
-    <w:lsdException w:name="toc 9" w:uiPriority="39"/>
-    <w:lsdException w:name="caption" w:uiPriority="35" w:qFormat="1"/>
-    <w:lsdException w:name="Title" w:semiHidden="0" w:uiPriority="10" w:unhideWhenUsed="0" w:qFormat="1"/>
-    <w:lsdException w:name="Default Paragraph Font" w:uiPriority="1"/>
-    <w:lsdException w:name="Subtitle" w:semiHidden="0" w:uiPriority="11" w:unhideWhenUsed="0" w:qFormat="1"/>
-    <w:lsdException w:name="Strong" w:semiHidden="0" w:uiPriority="22" w:unhideWhenUsed="0" w:qFormat="1"/>
-    <w:lsdException w:name="Emphasis" w:semiHidden="0" w:uiPriority="20" w:unhideWhenUsed="0" w:qFormat="1"/>
-    <w:lsdException w:name="Table Grid" w:semiHidden="0" w:uiPriority="59" w:unhideWhenUsed="0"/>
-    <w:lsdException w:name="Placeholder Text" w:unhideWhenUsed="0"/>
-    <w:lsdException w:name="No Spacing" w:semiHidden="0" w:uiPriority="1" w:unhideWhenUsed="0" w:qFormat="1"/>
-    <w:lsdException w:name="Light Shading" w:semiHidden="0" w:uiPriority="60" w:unhideWhenUsed="0"/>
-    <w:lsdException w:name="Light List" w:semiHidden="0" w:uiPriority="61" w:unhideWhenUsed="0"/>
-    <w:lsdException w:name="Light Grid" w:semiHidden="0" w:uiPriority="62" w:unhideWhenUsed="0"/>
-    <w:lsdException w:name="Medium Shading 1" w:semiHidden="0" w:uiPriority="63" w:unhideWhenUsed="0"/>
-    <w:lsdException w:name="Medium Shading 2" w:semiHidden="0" w:uiPriority="64" w:unhideWhenUsed="0"/>
-    <w:lsdException w:name="Medium List 1" w:semiHidden="0" w:uiPriority="65" w:unhideWhenUsed="0"/>
-    <w:lsdException w:name="Medium List 2" w:semiHidden="0" w:uiPriority="66" w:unhideWhenUsed="0"/>
-    <w:lsdException w:name="Medium Grid 1" w:semiHidden="0" w:uiPriority="67" w:unhideWhenUsed="0"/>
-    <w:lsdException w:name="Medium Grid 2" w:semiHidden="0" w:uiPriority="68" w:unhideWhenUsed="0"/>
-    <w:lsdException w:name="Medium Grid 3" w:semiHidden="0" w:uiPriority="69" w:unhideWhenUsed="0"/>
-    <w:lsdException w:name="Dark List" w:semiHidden="0" w:uiPriority="70" w:unhideWhenUsed="0"/>
-    <w:lsdException w:name="Colorful Shading" w:semiHidden="0" w:uiPriority="71" w:unhideWhenUsed="0"/>
-    <w:lsdException w:name="Colorful List" w:semiHidden="0" w:uiPriority="72" w:unhideWhenUsed="0"/>
-    <w:lsdException w:name="Colorful Grid" w:semiHidden="0" w:uiPriority="73" w:unhideWhenUsed="0"/>
-    <w:lsdException w:name="Light Shading Accent 1" w:semiHidden="0" w:uiPriority="60" w:unhideWhenUsed="0"/>
-    <w:lsdException w:name="Light List Accent 1" w:semiHidden="0" w:uiPriority="61" w:unhideWhenUsed="0"/>
-    <w:lsdException w:name="Light Grid Accent 1" w:semiHidden="0" w:uiPriority="62" w:unhideWhenUsed="0"/>
-    <w:lsdException w:name="Medium Shading 1 Accent 1" w:semiHidden="0" w:uiPriority="63" w:unhideWhenUsed="0"/>
-    <w:lsdException w:name="Medium Shading 2 Accent 1" w:semiHidden="0" w:uiPriority="64" w:unhideWhenUsed="0"/>
-    <w:lsdException w:name="Medium List 1 Accent 1" w:semiHidden="0" w:uiPriority="65" w:unhideWhenUsed="0"/>
-    <w:lsdException w:name="Revision" w:unhideWhenUsed="0"/>
-    <w:lsdException w:name="List Paragraph" w:semiHidden="0" w:uiPriority="34" w:unhideWhenUsed="0" w:qFormat="1"/>
-    <w:lsdException w:name="Quote" w:semiHidden="0" w:uiPriority="29" w:unhideWhenUsed="0" w:qFormat="1"/>
-    <w:lsdException w:name="Intense Quote" w:semiHidden="0" w:uiPriority="30" w:unhideWhenUsed="0" w:qFormat="1"/>
-    <w:lsdException w:name="Medium List 2 Accent 1" w:semiHidden="0" w:uiPriority="66" w:unhideWhenUsed="0"/>
-    <w:lsdException w:name="Medium Grid 1 Accent 1" w:semiHidden="0" w:uiPriority="67" w:unhideWhenUsed="0"/>
-    <w:lsdException w:name="Medium Grid 2 Accent 1" w:semiHidden="0" w:uiPriority="68" w:unhideWhenUsed="0"/>
-    <w:lsdException w:name="Medium Grid 3 Accent 1" w:semiHidden="0" w:uiPriority="69" w:unhideWhenUsed="0"/>
-    <w:lsdException w:name="Dark List Accent 1" w:semiHidden="0" w:uiPriority="70" w:unhideWhenUsed="0"/>
-    <w:lsdException w:name="Colorful Shading Accent 1" w:semiHidden="0" w:uiPriority="71" w:unhideWhenUsed="0"/>
-    <w:lsdException w:name="Colorful List Accent 1" w:semiHidden="0" w:uiPriority="72" w:unhideWhenUsed="0"/>
-    <w:lsdException w:name="Colorful Grid Accent 1" w:semiHidden="0" w:uiPriority="73" w:unhideWhenUsed="0"/>
-    <w:lsdException w:name="Light Shading Accent 2" w:semiHidden="0" w:uiPriority="60" w:unhideWhenUsed="0"/>
-    <w:lsdException w:name="Light List Accent 2" w:semiHidden="0" w:uiPriority="61" w:unhideWhenUsed="0"/>
-    <w:lsdException w:name="Light Grid Accent 2" w:semiHidden="0" w:uiPriority="62" w:unhideWhenUsed="0"/>
-    <w:lsdException w:name="Medium Shading 1 Accent 2" w:semiHidden="0" w:uiPriority="63" w:unhideWhenUsed="0"/>
-    <w:lsdException w:name="Medium Shading 2 Accent 2" w:semiHidden="0" w:uiPriority="64" w:unhideWhenUsed="0"/>
-    <w:lsdException w:name="Medium List 1 Accent 2" w:semiHidden="0" w:uiPriority="65" w:unhideWhenUsed="0"/>
-    <w:lsdException w:name="Medium List 2 Accent 2" w:semiHidden="0" w:uiPriority="66" w:unhideWhenUsed="0"/>
-    <w:lsdException w:name="Medium Grid 1 Accent 2" w:semiHidden="0" w:uiPriority="67" w:unhideWhenUsed="0"/>
-    <w:lsdException w:name="Medium Grid 2 Accent 2" w:semiHidden="0" w:uiPriority="68" w:unhideWhenUsed="0"/>
-    <w:lsdException w:name="Medium Grid 3 Accent 2" w:semiHidden="0" w:uiPriority="69" w:unhideWhenUsed="0"/>
-    <w:lsdException w:name="Dark List Accent 2" w:semiHidden="0" w:uiPriority="70" w:unhideWhenUsed="0"/>
-    <w:lsdException w:name="Colorful Shading Accent 2" w:semiHidden="0" w:uiPriority="71" w:unhideWhenUsed="0"/>
-    <w:lsdException w:name="Colorful List Accent 2" w:semiHidden="0" w:uiPriority="72" w:unhideWhenUsed="0"/>
-    <w:lsdException w:name="Colorful Grid Accent 2" w:semiHidden="0" w:uiPriority="73" w:unhideWhenUsed="0"/>
-    <w:lsdException w:name="Light Shading Accent 3" w:semiHidden="0" w:uiPriority="60" w:unhideWhenUsed="0"/>
-    <w:lsdException w:name="Light List Accent 3" w:semiHidden="0" w:uiPriority="61" w:unhideWhenUsed="0"/>
-    <w:lsdException w:name="Light Grid Accent 3" w:semiHidden="0" w:uiPriority="62" w:unhideWhenUsed="0"/>
-    <w:lsdException w:name="Medium Shading 1 Accent 3" w:semiHidden="0" w:uiPriority="63" w:unhideWhenUsed="0"/>
-    <w:lsdException w:name="Medium Shading 2 Accent 3" w:semiHidden="0" w:uiPriority="64" w:unhideWhenUsed="0"/>
-    <w:lsdException w:name="Medium List 1 Accent 3" w:semiHidden="0" w:uiPriority="65" w:unhideWhenUsed="0"/>
-    <w:lsdException w:name="Medium List 2 Accent 3" w:semiHidden="0" w:uiPriority="66" w:unhideWhenUsed="0"/>
-    <w:lsdException w:name="Medium Grid 1 Accent 3" w:semiHidden="0" w:uiPriority="67" w:unhideWhenUsed="0"/>
-    <w:lsdException w:name="Medium Grid 2 Accent 3" w:semiHidden="0" w:uiPriority="68" w:unhideWhenUsed="0"/>
-    <w:lsdException w:name="Medium Grid 3 Accent 3" w:semiHidden="0" w:uiPriority="69" w:unhideWhenUsed="0"/>
-    <w:lsdException w:name="Dark List Accent 3" w:semiHidden="0" w:uiPriority="70" w:unhideWhenUsed="0"/>
-    <w:lsdException w:name="Colorful Shading Accent 3" w:semiHidden="0" w:uiPriority="71" w:unhideWhenUsed="0"/>
-    <w:lsdException w:name="Colorful List Accent 3" w:semiHidden="0" w:uiPriority="72" w:unhideWhenUsed="0"/>
-    <w:lsdException w:name="Colorful Grid Accent 3" w:semiHidden="0" w:uiPriority="73" w:unhideWhenUsed="0"/>
-    <w:lsdException w:name="Light Shading Accent 4" w:semiHidden="0" w:uiPriority="60" w:unhideWhenUsed="0"/>
-    <w:lsdException w:name="Light List Accent 4" w:semiHidden="0" w:uiPriority="61" w:unhideWhenUsed="0"/>
-    <w:lsdException w:name="Light Grid Accent 4" w:semiHidden="0" w:uiPriority="62" w:unhideWhenUsed="0"/>
-    <w:lsdException w:name="Medium Shading 1 Accent 4" w:semiHidden="0" w:uiPriority="63" w:unhideWhenUsed="0"/>
-    <w:lsdException w:name="Medium Shading 2 Accent 4" w:semiHidden="0" w:uiPriority="64" w:unhideWhenUsed="0"/>
-    <w:lsdException w:name="Medium List 1 Accent 4" w:semiHidden="0" w:uiPriority="65" w:unhideWhenUsed="0"/>
-    <w:lsdException w:name="Medium List 2 Accent 4" w:semiHidden="0" w:uiPriority="66" w:unhideWhenUsed="0"/>
-    <w:lsdException w:name="Medium Grid 1 Accent 4" w:semiHidden="0" w:uiPriority="67" w:unhideWhenUsed="0"/>
-    <w:lsdException w:name="Medium Grid 2 Accent 4" w:semiHidden="0" w:uiPriority="68" w:unhideWhenUsed="0"/>
-    <w:lsdException w:name="Medium Grid 3 Accent 4" w:semiHidden="0" w:uiPriority="69" w:unhideWhenUsed="0"/>
-    <w:lsdException w:name="Dark List Accent 4" w:semiHidden="0" w:uiPriority="70" w:unhideWhenUsed="0"/>
-    <w:lsdException w:name="Colorful Shading Accent 4" w:semiHidden="0" w:uiPriority="71" w:unhideWhenUsed="0"/>
-    <w:lsdException w:name="Colorful List Accent 4" w:semiHidden="0" w:uiPriority="72" w:unhideWhenUsed="0"/>
-    <w:lsdException w:name="Colorful Grid Accent 4" w:semiHidden="0" w:uiPriority="73" w:unhideWhenUsed="0"/>
-    <w:lsdException w:name="Light Shading Accent 5" w:semiHidden="0" w:uiPriority="60" w:unhideWhenUsed="0"/>
-    <w:lsdException w:name="Light List Accent 5" w:semiHidden="0" w:uiPriority="61" w:unhideWhenUsed="0"/>
-    <w:lsdException w:name="Light Grid Accent 5" w:semiHidden="0" w:uiPriority="62" w:unhideWhenUsed="0"/>
-    <w:lsdException w:name="Medium Shading 1 Accent 5" w:semiHidden="0" w:uiPriority="63" w:unhideWhenUsed="0"/>
-    <w:lsdException w:name="Medium Shading 2 Accent 5" w:semiHidden="0" w:uiPriority="64" w:unhideWhenUsed="0"/>
-    <w:lsdException w:name="Medium List 1 Accent 5" w:semiHidden="0" w:uiPriority="65" w:unhideWhenUsed="0"/>
-    <w:lsdException w:name="Medium List 2 Accent 5" w:semiHidden="0" w:uiPriority="66" w:unhideWhenUsed="0"/>
-    <w:lsdException w:name="Medium Grid 1 Accent 5" w:semiHidden="0" w:uiPriority="67" w:unhideWhenUsed="0"/>
-    <w:lsdException w:name="Medium Grid 2 Accent 5" w:semiHidden="0" w:uiPriority="68" w:unhideWhenUsed="0"/>
-    <w:lsdException w:name="Medium Grid 3 Accent 5" w:semiHidden="0" w:uiPriority="69" w:unhideWhenUsed="0"/>
-    <w:lsdException w:name="Dark List Accent 5" w:semiHidden="0" w:uiPriority="70" w:unhideWhenUsed="0"/>
-    <w:lsdException w:name="Colorful Shading Accent 5" w:semiHidden="0" w:uiPriority="71" w:unhideWhenUsed="0"/>
-    <w:lsdException w:name="Colorful List Accent 5" w:semiHidden="0" w:uiPriority="72" w:unhideWhenUsed="0"/>
-    <w:lsdException w:name="Colorful Grid Accent 5" w:semiHidden="0" w:uiPriority="73" w:unhideWhenUsed="0"/>
-    <w:lsdException w:name="Light Shading Accent 6" w:semiHidden="0" w:uiPriority="60" w:unhideWhenUsed="0"/>
-    <w:lsdException w:name="Light List Accent 6" w:semiHidden="0" w:uiPriority="61" w:unhideWhenUsed="0"/>
-    <w:lsdException w:name="Light Grid Accent 6" w:semiHidden="0" w:uiPriority="62" w:unhideWhenUsed="0"/>
-    <w:lsdException w:name="Medium Shading 1 Accent 6" w:semiHidden="0" w:uiPriority="63" w:unhideWhenUsed="0"/>
-    <w:lsdException w:name="Medium Shading 2 Accent 6" w:semiHidden="0" w:uiPriority="64" w:unhideWhenUsed="0"/>
-    <w:lsdException w:name="Medium List 1 Accent 6" w:semiHidden="0" w:uiPriority="65" w:unhideWhenUsed="0"/>
-    <w:lsdException w:name="Medium List 2 Accent 6" w:semiHidden="0" w:uiPriority="66" w:unhideWhenUsed="0"/>
-    <w:lsdException w:name="Medium Grid 1 Accent 6" w:semiHidden="0" w:uiPriority="67" w:unhideWhenUsed="0"/>
-    <w:lsdException w:name="Medium Grid 2 Accent 6" w:semiHidden="0" w:uiPriority="68" w:unhideWhenUsed="0"/>
-    <w:lsdException w:name="Medium Grid 3 Accent 6" w:semiHidden="0" w:uiPriority="69" w:unhideWhenUsed="0"/>
-    <w:lsdException w:name="Dark List Accent 6" w:semiHidden="0" w:uiPriority="70" w:unhideWhenUsed="0"/>
-    <w:lsdException w:name="Colorful Shading Accent 6" w:semiHidden="0" w:uiPriority="71" w:unhideWhenUsed="0"/>
-    <w:lsdException w:name="Colorful List Accent 6" w:semiHidden="0" w:uiPriority="72" w:unhideWhenUsed="0"/>
-    <w:lsdException w:name="Colorful Grid Accent 6" w:semiHidden="0" w:uiPriority="73" w:unhideWhenUsed="0"/>
-    <w:lsdException w:name="Subtle Emphasis" w:semiHidden="0" w:uiPriority="19" w:unhideWhenUsed="0" w:qFormat="1"/>
-    <w:lsdException w:name="Intense Emphasis" w:semiHidden="0" w:uiPriority="21" w:unhideWhenUsed="0" w:qFormat="1"/>
-    <w:lsdException w:name="Subtle Reference" w:semiHidden="0" w:uiPriority="31" w:unhideWhenUsed="0" w:qFormat="1"/>
-    <w:lsdException w:name="Intense Reference" w:semiHidden="0" w:uiPriority="32" w:unhideWhenUsed="0" w:qFormat="1"/>
-    <w:lsdException w:name="Book Title" w:semiHidden="0" w:uiPriority="33" w:unhideWhenUsed="0" w:qFormat="1"/>
-    <w:lsdException w:name="Bibliography" w:uiPriority="37"/>
-    <w:lsdException w:name="TOC Heading" w:uiPriority="39" w:qFormat="1"/>
-  </w:latentStyles>
-  <w:style w:type="paragraph" w:default="1" w:styleId="Normal">
-    <w:name w:val="Normal"/>
-    <w:qFormat/>
-  </w:style>
-  <w:style w:type="character" w:default="1" w:styleId="DefaultParagraphFont">
-    <w:name w:val="Default Paragraph Font"/>
-    <w:uiPriority w:val="1"/>
-    <w:semiHidden/>
-    <w:unhideWhenUsed/>
-  </w:style>
-  <w:style w:type="table" w:default="1" w:styleId="TableNormal">
-    <w:name w:val="Normal Table"/>
-    <w:uiPriority w:val="99"/>
-    <w:semiHidden/>
-    <w:unhideWhenUsed/>
-    <w:tblPr>
-      <w:tblInd w:w="0" w:type="dxa"/>
-      <w:tblCellMar>
-        <w:top w:w="0" w:type="dxa"/>
-        <w:left w:w="108" w:type="dxa"/>
-        <w:bottom w:w="0" w:type="dxa"/>
-        <w:right w:w="108" w:type="dxa"/>
-      </w:tblCellMar>
-    </w:tblPr>
-  </w:style>
-  <w:style w:type="numbering" w:default="1" w:styleId="NoList">
-    <w:name w:val="No List"/>
-    <w:uiPriority w:val="99"/>
-    <w:semiHidden/>
-    <w:unhideWhenUsed/>
-  </w:style>
-</w:styles>
-</file>
-
 <file path=word/theme/theme1.xml><?xml version="1.0" encoding="utf-8"?>
 <a:theme xmlns:a="http://schemas.openxmlformats.org/drawingml/2006/main" name="Office Theme">
   <a:themeElements>
@@ -27876,7 +28292,7 @@
   <a:extraClrSchemeLst/>
   <a:extLst>
     <a:ext uri="{05A4C25C-085E-4340-85A3-A5531E510DB2}">
-      <thm15:themeFamily xmlns:thm15="http://schemas.microsoft.com/office/thememl/2012/main" xmlns="" name="Office Theme" id="{62F939B6-93AF-4DB8-9C6B-D6C7DFDC589F}" vid="{4A3C46E8-61CC-4603-A589-7422A47A8E4A}"/>
+      <thm15:themeFamily xmlns:thm15="http://schemas.microsoft.com/office/thememl/2012/main" name="Office Theme" id="{62F939B6-93AF-4DB8-9C6B-D6C7DFDC589F}" vid="{4A3C46E8-61CC-4603-A589-7422A47A8E4A}"/>
     </a:ext>
   </a:extLst>
 </a:theme>
@@ -27887,7 +28303,7 @@
 </file>
 
 <file path=customXml/itemProps1.xml><?xml version="1.0" encoding="utf-8"?>
-<ds:datastoreItem xmlns:ds="http://schemas.openxmlformats.org/officeDocument/2006/customXml" ds:itemID="{0CE299A7-3FF8-1C4F-9811-D02977EC5EA7}">
+<ds:datastoreItem xmlns:ds="http://schemas.openxmlformats.org/officeDocument/2006/customXml" ds:itemID="{A6281184-04F5-3446-A8C6-54D92503AE75}">
   <ds:schemaRefs>
     <ds:schemaRef ds:uri="http://schemas.openxmlformats.org/officeDocument/2006/bibliography"/>
   </ds:schemaRefs>

</xml_diff>